<commit_message>
add several class for first indexer step.
</commit_message>
<xml_diff>
--- a/Documents/Dev-Note.docx
+++ b/Documents/Dev-Note.docx
@@ -15,19 +15,19 @@
       <w:pPr>
         <w:jc w:val="center"/>
         <w:rPr>
-          <w:rFonts w:asciiTheme="majorEastAsia" w:eastAsiaTheme="majorEastAsia" w:hAnsiTheme="majorEastAsia" w:cs="Times New Roman" w:hint="eastAsia"/>
-          <w:b/>
-          <w:color w:val="0070C0"/>
-          <w:sz w:val="32"/>
-        </w:rPr>
-      </w:pPr>
-      <w:r>
-        <w:rPr>
           <w:rFonts w:asciiTheme="majorEastAsia" w:eastAsiaTheme="majorEastAsia" w:hAnsiTheme="majorEastAsia" w:cs="Times New Roman"/>
           <w:b/>
           <w:color w:val="0070C0"/>
           <w:sz w:val="32"/>
         </w:rPr>
+      </w:pPr>
+      <w:r>
+        <w:rPr>
+          <w:rFonts w:asciiTheme="majorEastAsia" w:eastAsiaTheme="majorEastAsia" w:hAnsiTheme="majorEastAsia" w:cs="Times New Roman"/>
+          <w:b/>
+          <w:color w:val="0070C0"/>
+          <w:sz w:val="32"/>
+        </w:rPr>
         <w:t>Geeking搜索引擎开发</w:t>
       </w:r>
     </w:p>
@@ -44,7 +44,7 @@
       <w:pPr>
         <w:jc w:val="left"/>
         <w:rPr>
-          <w:rFonts w:asciiTheme="minorEastAsia" w:hAnsiTheme="minorEastAsia" w:cs="Times New Roman" w:hint="eastAsia"/>
+          <w:rFonts w:asciiTheme="minorEastAsia" w:hAnsiTheme="minorEastAsia" w:cs="Times New Roman"/>
           <w:b/>
         </w:rPr>
       </w:pPr>
@@ -52,6 +52,11 @@
     <w:sdt>
       <w:sdtPr>
         <w:rPr>
+          <w:rFonts w:asciiTheme="minorHAnsi" w:eastAsiaTheme="minorEastAsia" w:hAnsiTheme="minorHAnsi" w:cstheme="minorBidi"/>
+          <w:color w:val="auto"/>
+          <w:kern w:val="2"/>
+          <w:sz w:val="21"/>
+          <w:szCs w:val="22"/>
           <w:lang w:val="zh-CN"/>
         </w:rPr>
         <w:id w:val="-1151589010"/>
@@ -62,13 +67,8 @@
       </w:sdtPr>
       <w:sdtEndPr>
         <w:rPr>
-          <w:rFonts w:asciiTheme="minorHAnsi" w:eastAsiaTheme="minorEastAsia" w:hAnsiTheme="minorHAnsi" w:cstheme="minorBidi"/>
           <w:b/>
           <w:bCs/>
-          <w:color w:val="auto"/>
-          <w:kern w:val="2"/>
-          <w:sz w:val="21"/>
-          <w:szCs w:val="22"/>
         </w:rPr>
       </w:sdtEndPr>
       <w:sdtContent>
@@ -1622,7 +1622,7 @@
         <w:ind w:left="840" w:firstLineChars="0" w:firstLine="0"/>
         <w:jc w:val="left"/>
         <w:rPr>
-          <w:rFonts w:asciiTheme="minorEastAsia" w:hAnsiTheme="minorEastAsia" w:cs="Times New Roman" w:hint="eastAsia"/>
+          <w:rFonts w:asciiTheme="minorEastAsia" w:hAnsiTheme="minorEastAsia" w:cs="Times New Roman"/>
         </w:rPr>
       </w:pPr>
     </w:p>
@@ -1636,7 +1636,6 @@
         <w:ind w:firstLineChars="0"/>
         <w:outlineLvl w:val="2"/>
         <w:rPr>
-          <w:rFonts w:hint="eastAsia"/>
           <w:b/>
           <w:color w:val="0070C0"/>
         </w:rPr>
@@ -2037,7 +2036,7 @@
       <w:pPr>
         <w:jc w:val="left"/>
         <w:rPr>
-          <w:rFonts w:asciiTheme="minorEastAsia" w:hAnsiTheme="minorEastAsia" w:cs="Times New Roman" w:hint="eastAsia"/>
+          <w:rFonts w:asciiTheme="minorEastAsia" w:hAnsiTheme="minorEastAsia" w:cs="Times New Roman"/>
         </w:rPr>
       </w:pPr>
     </w:p>
@@ -2051,7 +2050,6 @@
         <w:ind w:firstLineChars="0"/>
         <w:outlineLvl w:val="2"/>
         <w:rPr>
-          <w:rFonts w:hint="eastAsia"/>
           <w:b/>
           <w:color w:val="0070C0"/>
         </w:rPr>
@@ -2733,7 +2731,7 @@
         <w:ind w:left="1680" w:firstLineChars="0" w:firstLine="0"/>
         <w:jc w:val="left"/>
         <w:rPr>
-          <w:rFonts w:asciiTheme="minorEastAsia" w:hAnsiTheme="minorEastAsia" w:cs="Times New Roman" w:hint="eastAsia"/>
+          <w:rFonts w:asciiTheme="minorEastAsia" w:hAnsiTheme="minorEastAsia" w:cs="Times New Roman"/>
         </w:rPr>
       </w:pPr>
     </w:p>
@@ -5455,7 +5453,7 @@
     <w:p>
       <w:pPr>
         <w:rPr>
-          <w:rFonts w:ascii="Times New Roman" w:hAnsi="Times New Roman" w:cs="Times New Roman" w:hint="eastAsia"/>
+          <w:rFonts w:ascii="Times New Roman" w:hAnsi="Times New Roman" w:cs="Times New Roman"/>
         </w:rPr>
       </w:pPr>
     </w:p>
@@ -6280,7 +6278,7 @@
         <w:ind w:firstLineChars="0"/>
         <w:jc w:val="left"/>
         <w:rPr>
-          <w:rFonts w:ascii="Times New Roman" w:hAnsi="Times New Roman" w:cs="Times New Roman" w:hint="eastAsia"/>
+          <w:rFonts w:ascii="Times New Roman" w:hAnsi="Times New Roman" w:cs="Times New Roman"/>
         </w:rPr>
       </w:pPr>
       <w:r>
@@ -6654,23 +6652,33 @@
         <w:rPr>
           <w:rFonts w:ascii="Times New Roman" w:hAnsi="Times New Roman" w:cs="Times New Roman" w:hint="eastAsia"/>
         </w:rPr>
-        <w:t>（同时生成词项</w:t>
-      </w:r>
-      <w:r>
-        <w:rPr>
-          <w:rFonts w:ascii="Times New Roman" w:hAnsi="Times New Roman" w:cs="Times New Roman" w:hint="eastAsia"/>
+        <w:t>（同时生成</w:t>
+      </w:r>
+      <w:r>
+        <w:rPr>
+          <w:rFonts w:ascii="Times New Roman" w:hAnsi="Times New Roman" w:cs="Times New Roman" w:hint="eastAsia"/>
+          <w:b/>
+        </w:rPr>
+        <w:t>词项</w:t>
+      </w:r>
+      <w:r>
+        <w:rPr>
+          <w:rFonts w:ascii="Times New Roman" w:hAnsi="Times New Roman" w:cs="Times New Roman" w:hint="eastAsia"/>
+          <w:b/>
         </w:rPr>
         <w:t>ID</w:t>
       </w:r>
       <w:r>
         <w:rPr>
           <w:rFonts w:ascii="Times New Roman" w:hAnsi="Times New Roman" w:cs="Times New Roman"/>
+          <w:b/>
         </w:rPr>
         <w:t>-</w:t>
       </w:r>
       <w:r>
         <w:rPr>
           <w:rFonts w:ascii="Times New Roman" w:hAnsi="Times New Roman" w:cs="Times New Roman"/>
+          <w:b/>
         </w:rPr>
         <w:t>词项映射表</w:t>
       </w:r>
@@ -6680,6 +6688,8 @@
         </w:rPr>
         <w:t>）</w:t>
       </w:r>
+      <w:bookmarkStart w:id="11" w:name="_GoBack"/>
+      <w:bookmarkEnd w:id="11"/>
     </w:p>
     <w:p>
       <w:pPr>
@@ -7214,7 +7224,7 @@
           <w:color w:val="0070C0"/>
         </w:rPr>
       </w:pPr>
-      <w:bookmarkStart w:id="11" w:name="_Toc402040751"/>
+      <w:bookmarkStart w:id="12" w:name="_Toc402040751"/>
       <w:r>
         <w:rPr>
           <w:b/>
@@ -7222,7 +7232,7 @@
         </w:rPr>
         <w:t>Tips</w:t>
       </w:r>
-      <w:bookmarkEnd w:id="11"/>
+      <w:bookmarkEnd w:id="12"/>
     </w:p>
     <w:p>
       <w:pPr>
@@ -7415,13 +7425,7 @@
         <w:t>前先读入内存。</w:t>
       </w:r>
     </w:p>
-    <w:p>
-      <w:pPr>
-        <w:rPr>
-          <w:rFonts w:hint="eastAsia"/>
-        </w:rPr>
-      </w:pPr>
-    </w:p>
+    <w:p/>
     <w:p>
       <w:pPr>
         <w:pStyle w:val="1"/>
@@ -7432,7 +7436,7 @@
           <w:sz w:val="28"/>
         </w:rPr>
       </w:pPr>
-      <w:bookmarkStart w:id="12" w:name="_Toc402040752"/>
+      <w:bookmarkStart w:id="13" w:name="_Toc402040752"/>
       <w:r>
         <w:rPr>
           <w:rFonts w:asciiTheme="majorEastAsia" w:eastAsiaTheme="majorEastAsia" w:hAnsiTheme="majorEastAsia" w:cs="Times New Roman"/>
@@ -7441,7 +7445,7 @@
         </w:rPr>
         <w:t>命名规则</w:t>
       </w:r>
-      <w:bookmarkEnd w:id="12"/>
+      <w:bookmarkEnd w:id="13"/>
     </w:p>
     <w:p>
       <w:pPr>
@@ -7457,7 +7461,7 @@
           <w:color w:val="0070C0"/>
         </w:rPr>
       </w:pPr>
-      <w:bookmarkStart w:id="13" w:name="_Toc402040753"/>
+      <w:bookmarkStart w:id="14" w:name="_Toc402040753"/>
       <w:r>
         <w:rPr>
           <w:b/>
@@ -7473,7 +7477,7 @@
         </w:rPr>
         <w:t>：</w:t>
       </w:r>
-      <w:bookmarkEnd w:id="13"/>
+      <w:bookmarkEnd w:id="14"/>
     </w:p>
     <w:p>
       <w:pPr>
@@ -7561,7 +7565,7 @@
           <w:color w:val="0070C0"/>
         </w:rPr>
       </w:pPr>
-      <w:bookmarkStart w:id="14" w:name="_Toc402040754"/>
+      <w:bookmarkStart w:id="15" w:name="_Toc402040754"/>
       <w:r>
         <w:rPr>
           <w:rFonts w:hint="eastAsia"/>
@@ -7578,7 +7582,7 @@
         </w:rPr>
         <w:t>：</w:t>
       </w:r>
-      <w:bookmarkEnd w:id="14"/>
+      <w:bookmarkEnd w:id="15"/>
     </w:p>
     <w:p>
       <w:pPr>
@@ -7664,7 +7668,7 @@
           <w:color w:val="0070C0"/>
         </w:rPr>
       </w:pPr>
-      <w:bookmarkStart w:id="15" w:name="_Toc402040755"/>
+      <w:bookmarkStart w:id="16" w:name="_Toc402040755"/>
       <w:r>
         <w:rPr>
           <w:b/>
@@ -7688,7 +7692,7 @@
         </w:rPr>
         <w:t>：</w:t>
       </w:r>
-      <w:bookmarkEnd w:id="15"/>
+      <w:bookmarkEnd w:id="16"/>
     </w:p>
     <w:p>
       <w:pPr>
@@ -7772,15 +7776,7 @@
       </w:r>
     </w:p>
     <w:p/>
-    <w:p>
-      <w:pPr>
-        <w:rPr>
-          <w:rFonts w:hint="eastAsia"/>
-        </w:rPr>
-      </w:pPr>
-      <w:bookmarkStart w:id="16" w:name="_GoBack"/>
-      <w:bookmarkEnd w:id="16"/>
-    </w:p>
+    <w:p/>
     <w:sectPr>
       <w:pgSz w:w="11906" w:h="16838"/>
       <w:pgMar w:top="1440" w:right="1800" w:bottom="1440" w:left="1800" w:header="851" w:footer="992" w:gutter="0"/>
@@ -9321,7 +9317,7 @@
 </file>
 
 <file path=customXml/itemProps1.xml><?xml version="1.0" encoding="utf-8"?>
-<ds:datastoreItem xmlns:ds="http://schemas.openxmlformats.org/officeDocument/2006/customXml" ds:itemID="{85DD5EEC-B4E4-4AB3-B221-1C3ABB446E12}">
+<ds:datastoreItem xmlns:ds="http://schemas.openxmlformats.org/officeDocument/2006/customXml" ds:itemID="{971AF486-6D4C-425B-BF8B-E74B76517FE4}">
   <ds:schemaRefs>
     <ds:schemaRef ds:uri="http://schemas.openxmlformats.org/officeDocument/2006/bibliography"/>
   </ds:schemaRefs>

</xml_diff>

<commit_message>
add deleStopWords & pubTime in pageIndex
</commit_message>
<xml_diff>
--- a/Documents/Dev-Note.docx
+++ b/Documents/Dev-Note.docx
@@ -1592,7 +1592,6 @@
         <w:pStyle w:val="a5"/>
         <w:ind w:left="420" w:firstLineChars="0" w:firstLine="0"/>
         <w:rPr>
-          <w:rFonts w:hint="eastAsia"/>
           <w:color w:val="000000" w:themeColor="text1"/>
         </w:rPr>
       </w:pPr>
@@ -1905,7 +1904,7 @@
         <w:ind w:firstLineChars="0"/>
         <w:jc w:val="left"/>
         <w:rPr>
-          <w:rFonts w:asciiTheme="minorEastAsia" w:hAnsiTheme="minorEastAsia" w:cs="Times New Roman" w:hint="eastAsia"/>
+          <w:rFonts w:asciiTheme="minorEastAsia" w:hAnsiTheme="minorEastAsia" w:cs="Times New Roman"/>
         </w:rPr>
       </w:pPr>
       <w:r>
@@ -4701,6 +4700,9 @@
               </w:rPr>
               <w:t>2014-10-27</w:t>
             </w:r>
+            <w:r>
+              <w:t xml:space="preserve"> 12:01</w:t>
+            </w:r>
           </w:p>
         </w:tc>
         <w:tc>
@@ -4830,10 +4832,7 @@
               <w:jc w:val="center"/>
             </w:pPr>
             <w:r>
-              <w:rPr>
-                <w:rFonts w:hint="eastAsia"/>
-              </w:rPr>
-              <w:t>DATE</w:t>
+              <w:t>varchar</w:t>
             </w:r>
           </w:p>
         </w:tc>
@@ -5020,9 +5019,13 @@
             </w:pPr>
             <w:r>
               <w:rPr>
-                <w:rFonts w:hint="eastAsia"/>
-              </w:rPr>
-              <w:t>1111-01-01 TO 9999-12-31</w:t>
+                <w:rFonts w:ascii="Courier New" w:hAnsi="Courier New" w:cs="Courier New" w:hint="eastAsia"/>
+                <w:color w:val="0000C0"/>
+                <w:kern w:val="0"/>
+                <w:sz w:val="20"/>
+                <w:szCs w:val="20"/>
+              </w:rPr>
+              <w:t>30B</w:t>
             </w:r>
           </w:p>
         </w:tc>
@@ -5381,7 +5384,7 @@
     <w:p>
       <w:pPr>
         <w:rPr>
-          <w:rFonts w:ascii="Times New Roman" w:hAnsi="Times New Roman" w:cs="Times New Roman" w:hint="eastAsia"/>
+          <w:rFonts w:ascii="Times New Roman" w:hAnsi="Times New Roman" w:cs="Times New Roman"/>
         </w:rPr>
       </w:pPr>
       <w:r>
@@ -5547,7 +5550,23 @@
           <w:b/>
           <w:color w:val="0070C0"/>
         </w:rPr>
-        <w:t>ageIndex</w:t>
+        <w:t>age</w:t>
+      </w:r>
+      <w:r>
+        <w:rPr>
+          <w:b/>
+          <w:color w:val="0070C0"/>
+        </w:rPr>
+        <w:t>s</w:t>
+      </w:r>
+      <w:bookmarkStart w:id="8" w:name="_GoBack"/>
+      <w:bookmarkEnd w:id="8"/>
+      <w:r>
+        <w:rPr>
+          <w:b/>
+          <w:color w:val="0070C0"/>
+        </w:rPr>
+        <w:t>Index</w:t>
       </w:r>
       <w:r>
         <w:rPr>
@@ -6002,7 +6021,23 @@
           <w:szCs w:val="20"/>
         </w:rPr>
         <w:tab/>
-        <w:t>Date date,</w:t>
+        <w:t xml:space="preserve">Date </w:t>
+      </w:r>
+      <w:r>
+        <w:rPr>
+          <w:rFonts w:ascii="Times New Roman" w:eastAsia="宋体" w:hAnsi="Times New Roman" w:cs="Times New Roman"/>
+          <w:sz w:val="24"/>
+          <w:szCs w:val="20"/>
+        </w:rPr>
+        <w:t>varchar(30)</w:t>
+      </w:r>
+      <w:r>
+        <w:rPr>
+          <w:rFonts w:ascii="Times New Roman" w:eastAsia="宋体" w:hAnsi="Times New Roman" w:cs="Times New Roman"/>
+          <w:sz w:val="24"/>
+          <w:szCs w:val="20"/>
+        </w:rPr>
+        <w:t>,</w:t>
       </w:r>
     </w:p>
     <w:p>
@@ -6189,7 +6224,7 @@
           <w:color w:val="0070C0"/>
         </w:rPr>
       </w:pPr>
-      <w:bookmarkStart w:id="8" w:name="_Toc402040748"/>
+      <w:bookmarkStart w:id="9" w:name="_Toc402040748"/>
       <w:r>
         <w:rPr>
           <w:rFonts w:hint="eastAsia"/>
@@ -6207,7 +6242,7 @@
         </w:rPr>
         <w:t>索引</w:t>
       </w:r>
-      <w:bookmarkEnd w:id="8"/>
+      <w:bookmarkEnd w:id="9"/>
       <w:r>
         <w:rPr>
           <w:rFonts w:hint="eastAsia"/>
@@ -6643,70 +6678,67 @@
     <w:p>
       <w:pPr>
         <w:ind w:firstLine="420"/>
+      </w:pPr>
+      <w:r>
+        <w:rPr>
+          <w:rFonts w:ascii="Times New Roman" w:hAnsi="Times New Roman" w:cs="Times New Roman"/>
+        </w:rPr>
+        <w:t>注</w:t>
+      </w:r>
+      <w:r>
+        <w:rPr>
+          <w:rFonts w:ascii="Times New Roman" w:hAnsi="Times New Roman" w:cs="Times New Roman" w:hint="eastAsia"/>
+        </w:rPr>
+        <w:t>：</w:t>
+      </w:r>
+      <w:r>
+        <w:rPr>
+          <w:rFonts w:ascii="Times New Roman" w:hAnsi="Times New Roman" w:cs="Times New Roman" w:hint="eastAsia"/>
+        </w:rPr>
+        <w:t>此文档索引是将文档正文进行了</w:t>
+      </w:r>
+      <w:r>
+        <w:rPr>
+          <w:rFonts w:ascii="Times New Roman" w:hAnsi="Times New Roman" w:cs="Times New Roman" w:hint="eastAsia"/>
+          <w:b/>
+        </w:rPr>
+        <w:t>分词</w:t>
+      </w:r>
+      <w:r>
+        <w:rPr>
+          <w:rFonts w:ascii="Times New Roman" w:hAnsi="Times New Roman" w:cs="Times New Roman" w:hint="eastAsia"/>
+        </w:rPr>
+        <w:t>，</w:t>
+      </w:r>
+      <w:r>
+        <w:rPr>
+          <w:rFonts w:ascii="Times New Roman" w:hAnsi="Times New Roman" w:cs="Times New Roman" w:hint="eastAsia"/>
+          <w:b/>
+        </w:rPr>
+        <w:t>过滤停用词</w:t>
+      </w:r>
+      <w:r>
+        <w:rPr>
+          <w:rFonts w:ascii="Times New Roman" w:hAnsi="Times New Roman" w:cs="Times New Roman" w:hint="eastAsia"/>
+        </w:rPr>
+        <w:t>之后，将词项映射成</w:t>
+      </w:r>
+      <w:r>
+        <w:rPr>
+          <w:rFonts w:ascii="Times New Roman" w:hAnsi="Times New Roman" w:cs="Times New Roman" w:hint="eastAsia"/>
+        </w:rPr>
+        <w:t>ID</w:t>
+      </w:r>
+      <w:r>
         <w:rPr>
           <w:rFonts w:hint="eastAsia"/>
         </w:rPr>
-      </w:pPr>
-      <w:r>
-        <w:rPr>
-          <w:rFonts w:ascii="Times New Roman" w:hAnsi="Times New Roman" w:cs="Times New Roman"/>
-        </w:rPr>
-        <w:t>注</w:t>
-      </w:r>
-      <w:r>
-        <w:rPr>
-          <w:rFonts w:ascii="Times New Roman" w:hAnsi="Times New Roman" w:cs="Times New Roman" w:hint="eastAsia"/>
-        </w:rPr>
-        <w:t>：</w:t>
-      </w:r>
-      <w:r>
-        <w:rPr>
-          <w:rFonts w:ascii="Times New Roman" w:hAnsi="Times New Roman" w:cs="Times New Roman" w:hint="eastAsia"/>
-        </w:rPr>
-        <w:t>此文档索引是将文档正文进行了</w:t>
-      </w:r>
-      <w:r>
-        <w:rPr>
-          <w:rFonts w:ascii="Times New Roman" w:hAnsi="Times New Roman" w:cs="Times New Roman" w:hint="eastAsia"/>
-          <w:b/>
-        </w:rPr>
-        <w:t>分词</w:t>
-      </w:r>
-      <w:r>
-        <w:rPr>
-          <w:rFonts w:ascii="Times New Roman" w:hAnsi="Times New Roman" w:cs="Times New Roman" w:hint="eastAsia"/>
-        </w:rPr>
-        <w:t>，</w:t>
-      </w:r>
-      <w:r>
-        <w:rPr>
-          <w:rFonts w:ascii="Times New Roman" w:hAnsi="Times New Roman" w:cs="Times New Roman" w:hint="eastAsia"/>
-          <w:b/>
-        </w:rPr>
-        <w:t>过滤停用词</w:t>
-      </w:r>
-      <w:r>
-        <w:rPr>
-          <w:rFonts w:ascii="Times New Roman" w:hAnsi="Times New Roman" w:cs="Times New Roman" w:hint="eastAsia"/>
-        </w:rPr>
-        <w:t>之后，将词项映射成</w:t>
-      </w:r>
-      <w:r>
-        <w:rPr>
-          <w:rFonts w:ascii="Times New Roman" w:hAnsi="Times New Roman" w:cs="Times New Roman" w:hint="eastAsia"/>
-        </w:rPr>
-        <w:t>ID</w:t>
+        <w:t xml:space="preserve"> </w:t>
       </w:r>
       <w:r>
         <w:rPr>
           <w:rFonts w:hint="eastAsia"/>
         </w:rPr>
-        <w:t xml:space="preserve"> </w:t>
-      </w:r>
-      <w:r>
-        <w:rPr>
-          <w:rFonts w:hint="eastAsia"/>
-        </w:rPr>
         <w:t>。</w:t>
       </w:r>
     </w:p>
@@ -6714,7 +6746,7 @@
       <w:pPr>
         <w:pStyle w:val="3"/>
         <w:rPr>
-          <w:rFonts w:ascii="Times New Roman" w:hAnsi="Times New Roman" w:cs="Times New Roman" w:hint="eastAsia"/>
+          <w:rFonts w:ascii="Times New Roman" w:hAnsi="Times New Roman" w:cs="Times New Roman"/>
           <w:sz w:val="21"/>
         </w:rPr>
       </w:pPr>
@@ -7600,7 +7632,7 @@
       <w:pPr>
         <w:pStyle w:val="3"/>
         <w:rPr>
-          <w:rFonts w:ascii="Times New Roman" w:hAnsi="Times New Roman" w:cs="Times New Roman" w:hint="eastAsia"/>
+          <w:rFonts w:ascii="Times New Roman" w:hAnsi="Times New Roman" w:cs="Times New Roman"/>
           <w:sz w:val="21"/>
         </w:rPr>
       </w:pPr>
@@ -8000,7 +8032,7 @@
           <w:color w:val="0070C0"/>
         </w:rPr>
       </w:pPr>
-      <w:bookmarkStart w:id="9" w:name="_Toc402040749"/>
+      <w:bookmarkStart w:id="10" w:name="_Toc402040749"/>
       <w:r>
         <w:rPr>
           <w:rFonts w:hint="eastAsia"/>
@@ -8009,7 +8041,7 @@
         </w:rPr>
         <w:t>倒排索引</w:t>
       </w:r>
-      <w:bookmarkEnd w:id="9"/>
+      <w:bookmarkEnd w:id="10"/>
       <w:r>
         <w:rPr>
           <w:rFonts w:hint="eastAsia"/>
@@ -8599,7 +8631,7 @@
         <w:jc w:val="left"/>
         <w:textAlignment w:val="baseline"/>
         <w:rPr>
-          <w:rFonts w:ascii="Times New Roman" w:hAnsi="Times New Roman" w:cs="Times New Roman" w:hint="eastAsia"/>
+          <w:rFonts w:ascii="Times New Roman" w:hAnsi="Times New Roman" w:cs="Times New Roman"/>
         </w:rPr>
       </w:pPr>
       <w:r>
@@ -8613,7 +8645,7 @@
       <w:pPr>
         <w:pStyle w:val="3"/>
         <w:rPr>
-          <w:rFonts w:ascii="Times New Roman" w:hAnsi="Times New Roman" w:cs="Times New Roman" w:hint="eastAsia"/>
+          <w:rFonts w:ascii="Times New Roman" w:hAnsi="Times New Roman" w:cs="Times New Roman"/>
           <w:sz w:val="21"/>
         </w:rPr>
       </w:pPr>
@@ -9072,7 +9104,7 @@
     <w:p>
       <w:pPr>
         <w:rPr>
-          <w:rFonts w:ascii="Times New Roman" w:hAnsi="Times New Roman" w:cs="Times New Roman" w:hint="eastAsia"/>
+          <w:rFonts w:ascii="Times New Roman" w:hAnsi="Times New Roman" w:cs="Times New Roman"/>
         </w:rPr>
       </w:pPr>
       <w:r>
@@ -9126,7 +9158,7 @@
     <w:p>
       <w:pPr>
         <w:rPr>
-          <w:rFonts w:ascii="Times New Roman" w:hAnsi="Times New Roman" w:cs="Times New Roman" w:hint="eastAsia"/>
+          <w:rFonts w:ascii="Times New Roman" w:hAnsi="Times New Roman" w:cs="Times New Roman"/>
         </w:rPr>
       </w:pPr>
     </w:p>
@@ -9144,7 +9176,7 @@
           <w:color w:val="0070C0"/>
         </w:rPr>
       </w:pPr>
-      <w:bookmarkStart w:id="10" w:name="_Toc402040750"/>
+      <w:bookmarkStart w:id="11" w:name="_Toc402040750"/>
       <w:r>
         <w:rPr>
           <w:b/>
@@ -9153,7 +9185,7 @@
         <w:lastRenderedPageBreak/>
         <w:t>数据处理流程</w:t>
       </w:r>
-      <w:bookmarkEnd w:id="10"/>
+      <w:bookmarkEnd w:id="11"/>
     </w:p>
     <w:p>
       <w:pPr>
@@ -9778,7 +9810,7 @@
         <w:ind w:left="420" w:firstLineChars="0" w:firstLine="420"/>
         <w:jc w:val="left"/>
         <w:rPr>
-          <w:rFonts w:ascii="Times New Roman" w:hAnsi="Times New Roman" w:cs="Times New Roman" w:hint="eastAsia"/>
+          <w:rFonts w:ascii="Times New Roman" w:hAnsi="Times New Roman" w:cs="Times New Roman"/>
         </w:rPr>
       </w:pPr>
       <w:r>
@@ -10039,15 +10071,7 @@
         <w:rPr>
           <w:rFonts w:ascii="Times New Roman" w:hAnsi="Times New Roman" w:cs="Times New Roman" w:hint="eastAsia"/>
         </w:rPr>
-        <w:t>中寻找相关词汇</w:t>
-      </w:r>
-      <w:bookmarkStart w:id="11" w:name="_GoBack"/>
-      <w:bookmarkEnd w:id="11"/>
-      <w:r>
-        <w:rPr>
-          <w:rFonts w:ascii="Times New Roman" w:hAnsi="Times New Roman" w:cs="Times New Roman" w:hint="eastAsia"/>
-        </w:rPr>
-        <w:t>）</w:t>
+        <w:t>中寻找相关词汇）</w:t>
       </w:r>
     </w:p>
     <w:p>
@@ -10060,7 +10084,7 @@
         <w:ind w:firstLineChars="0"/>
         <w:jc w:val="left"/>
         <w:rPr>
-          <w:rFonts w:ascii="Times New Roman" w:hAnsi="Times New Roman" w:cs="Times New Roman" w:hint="eastAsia"/>
+          <w:rFonts w:ascii="Times New Roman" w:hAnsi="Times New Roman" w:cs="Times New Roman"/>
         </w:rPr>
       </w:pPr>
       <w:r>
@@ -10230,7 +10254,7 @@
         <w:ind w:firstLineChars="0"/>
         <w:jc w:val="left"/>
         <w:rPr>
-          <w:rFonts w:ascii="Times New Roman" w:hAnsi="Times New Roman" w:cs="Times New Roman" w:hint="eastAsia"/>
+          <w:rFonts w:ascii="Times New Roman" w:hAnsi="Times New Roman" w:cs="Times New Roman"/>
         </w:rPr>
       </w:pPr>
       <w:r>
@@ -10510,7 +10534,7 @@
       <w:pPr>
         <w:jc w:val="left"/>
         <w:rPr>
-          <w:rFonts w:ascii="Times New Roman" w:hAnsi="Times New Roman" w:cs="Times New Roman" w:hint="eastAsia"/>
+          <w:rFonts w:ascii="Times New Roman" w:hAnsi="Times New Roman" w:cs="Times New Roman"/>
         </w:rPr>
       </w:pPr>
     </w:p>
@@ -12694,7 +12718,7 @@
 </file>
 
 <file path=customXml/itemProps1.xml><?xml version="1.0" encoding="utf-8"?>
-<ds:datastoreItem xmlns:ds="http://schemas.openxmlformats.org/officeDocument/2006/customXml" ds:itemID="{BE41B26E-3A91-43DB-BF1C-6AB11E004ED6}">
+<ds:datastoreItem xmlns:ds="http://schemas.openxmlformats.org/officeDocument/2006/customXml" ds:itemID="{7976FD32-3295-41D8-8293-A6D21697B616}">
   <ds:schemaRefs>
     <ds:schemaRef ds:uri="http://schemas.openxmlformats.org/officeDocument/2006/bibliography"/>
   </ds:schemaRefs>

</xml_diff>

<commit_message>
nothing Signed-off-by: lyjalxx <1262945090@qq.com>
</commit_message>
<xml_diff>
--- a/Documents/Dev-Note.docx
+++ b/Documents/Dev-Note.docx
@@ -1,6 +1,6 @@
 
 <file path=word/document.xml><?xml version="1.0" encoding="utf-8"?>
-<w:document xmlns:wpc="http://schemas.microsoft.com/office/word/2010/wordprocessingCanvas" xmlns:mc="http://schemas.openxmlformats.org/markup-compatibility/2006" xmlns:o="urn:schemas-microsoft-com:office:office" xmlns:r="http://schemas.openxmlformats.org/officeDocument/2006/relationships" xmlns:m="http://schemas.openxmlformats.org/officeDocument/2006/math" xmlns:v="urn:schemas-microsoft-com:vml" xmlns:wp14="http://schemas.microsoft.com/office/word/2010/wordprocessingDrawing" xmlns:wp="http://schemas.openxmlformats.org/drawingml/2006/wordprocessingDrawing" xmlns:w10="urn:schemas-microsoft-com:office:word" xmlns:w="http://schemas.openxmlformats.org/wordprocessingml/2006/main" xmlns:w14="http://schemas.microsoft.com/office/word/2010/wordml" xmlns:w15="http://schemas.microsoft.com/office/word/2012/wordml" xmlns:wpg="http://schemas.microsoft.com/office/word/2010/wordprocessingGroup" xmlns:wpi="http://schemas.microsoft.com/office/word/2010/wordprocessingInk" xmlns:wne="http://schemas.microsoft.com/office/word/2006/wordml" xmlns:wps="http://schemas.microsoft.com/office/word/2010/wordprocessingShape" mc:Ignorable="w14 w15 wp14">
+<w:document xmlns:ve="http://schemas.openxmlformats.org/markup-compatibility/2006" xmlns:o="urn:schemas-microsoft-com:office:office" xmlns:r="http://schemas.openxmlformats.org/officeDocument/2006/relationships" xmlns:m="http://schemas.openxmlformats.org/officeDocument/2006/math" xmlns:v="urn:schemas-microsoft-com:vml" xmlns:wp="http://schemas.openxmlformats.org/drawingml/2006/wordprocessingDrawing" xmlns:w10="urn:schemas-microsoft-com:office:word" xmlns:w="http://schemas.openxmlformats.org/wordprocessingml/2006/main" xmlns:wne="http://schemas.microsoft.com/office/word/2006/wordml">
   <w:body>
     <w:p>
       <w:pPr>
@@ -4173,7 +4173,7 @@
         <w:tblStyle w:val="a7"/>
         <w:tblW w:w="8807" w:type="dxa"/>
         <w:jc w:val="center"/>
-        <w:tblLook w:val="04A0" w:firstRow="1" w:lastRow="0" w:firstColumn="1" w:lastColumn="0" w:noHBand="0" w:noVBand="1"/>
+        <w:tblLook w:val="04A0"/>
       </w:tblPr>
       <w:tblGrid>
         <w:gridCol w:w="684"/>
@@ -5835,7 +5835,7 @@
         <w:tblStyle w:val="a7"/>
         <w:tblW w:w="0" w:type="auto"/>
         <w:jc w:val="center"/>
-        <w:tblLook w:val="04A0" w:firstRow="1" w:lastRow="0" w:firstColumn="1" w:lastColumn="0" w:noHBand="0" w:noVBand="1"/>
+        <w:tblLook w:val="04A0"/>
       </w:tblPr>
       <w:tblGrid>
         <w:gridCol w:w="1138"/>
@@ -6575,7 +6575,7 @@
         <w:tblStyle w:val="a7"/>
         <w:tblW w:w="0" w:type="auto"/>
         <w:jc w:val="center"/>
-        <w:tblLook w:val="04A0" w:firstRow="1" w:lastRow="0" w:firstColumn="1" w:lastColumn="0" w:noHBand="0" w:noVBand="1"/>
+        <w:tblLook w:val="04A0"/>
       </w:tblPr>
       <w:tblGrid>
         <w:gridCol w:w="1138"/>
@@ -7159,7 +7159,7 @@
         <w:tblStyle w:val="a7"/>
         <w:tblW w:w="0" w:type="auto"/>
         <w:jc w:val="center"/>
-        <w:tblLook w:val="04A0" w:firstRow="1" w:lastRow="0" w:firstColumn="1" w:lastColumn="0" w:noHBand="0" w:noVBand="1"/>
+        <w:tblLook w:val="04A0"/>
       </w:tblPr>
       <w:tblGrid>
         <w:gridCol w:w="1138"/>
@@ -7888,13 +7888,7 @@
         <w:rPr>
           <w:rFonts w:ascii="Times New Roman" w:hAnsi="Times New Roman" w:cs="Times New Roman" w:hint="eastAsia"/>
         </w:rPr>
-        <w:t>号</w:t>
-      </w:r>
-      <w:r>
-        <w:rPr>
-          <w:rFonts w:ascii="Times New Roman" w:hAnsi="Times New Roman" w:cs="Times New Roman" w:hint="eastAsia"/>
-        </w:rPr>
-        <w:t>）</w:t>
+        <w:t>号）</w:t>
       </w:r>
       <w:r>
         <w:rPr>
@@ -7907,7 +7901,7 @@
       <w:pPr>
         <w:ind w:firstLine="420"/>
         <w:rPr>
-          <w:rFonts w:ascii="Times New Roman" w:hAnsi="Times New Roman" w:cs="Times New Roman" w:hint="eastAsia"/>
+          <w:rFonts w:ascii="Times New Roman" w:hAnsi="Times New Roman" w:cs="Times New Roman"/>
         </w:rPr>
       </w:pPr>
       <w:r>
@@ -7932,13 +7926,7 @@
         <w:rPr>
           <w:rFonts w:ascii="Times New Roman" w:hAnsi="Times New Roman" w:cs="Times New Roman"/>
         </w:rPr>
-        <w:t>F:[</w:t>
-      </w:r>
-      <w:r>
-        <w:rPr>
-          <w:rFonts w:ascii="Times New Roman" w:hAnsi="Times New Roman" w:cs="Times New Roman"/>
-        </w:rPr>
-        <w:t>pos1,pos2...]#docID2:TF:[pos1,</w:t>
+        <w:t>F:[pos1,pos2...]#docID2:TF:[pos1,</w:t>
       </w:r>
       <w:r>
         <w:rPr>
@@ -7969,7 +7957,7 @@
     <w:p>
       <w:pPr>
         <w:rPr>
-          <w:rFonts w:ascii="Times New Roman" w:hAnsi="Times New Roman" w:cs="Times New Roman" w:hint="eastAsia"/>
+          <w:rFonts w:ascii="Times New Roman" w:hAnsi="Times New Roman" w:cs="Times New Roman"/>
         </w:rPr>
       </w:pPr>
       <w:r>
@@ -7998,7 +7986,7 @@
           <w:noProof/>
         </w:rPr>
         <w:drawing>
-          <wp:inline distT="0" distB="0" distL="0" distR="0" wp14:anchorId="2BB6DBEF" wp14:editId="3E6F2582">
+          <wp:inline distT="0" distB="0" distL="0" distR="0">
             <wp:extent cx="5274310" cy="1924685"/>
             <wp:effectExtent l="0" t="0" r="0" b="0"/>
             <wp:docPr id="1" name="图片 1"/>
@@ -8013,7 +8001,7 @@
                     <pic:cNvPicPr/>
                   </pic:nvPicPr>
                   <pic:blipFill>
-                    <a:blip r:embed="rId9"/>
+                    <a:blip r:embed="rId9" cstate="print"/>
                     <a:stretch>
                       <a:fillRect/>
                     </a:stretch>
@@ -8051,7 +8039,7 @@
     <w:p>
       <w:pPr>
         <w:rPr>
-          <w:rFonts w:ascii="Times New Roman" w:hAnsi="Times New Roman" w:cs="Times New Roman" w:hint="eastAsia"/>
+          <w:rFonts w:ascii="Times New Roman" w:hAnsi="Times New Roman" w:cs="Times New Roman"/>
         </w:rPr>
       </w:pPr>
     </w:p>
@@ -9581,8 +9569,410 @@
       </w:r>
     </w:p>
     <w:p/>
-    <w:p/>
-    <w:p/>
+    <w:p>
+      <w:pPr>
+        <w:rPr>
+          <w:rFonts w:hint="eastAsia"/>
+        </w:rPr>
+      </w:pPr>
+      <w:r>
+        <w:rPr>
+          <w:noProof/>
+        </w:rPr>
+        <w:lastRenderedPageBreak/>
+        <w:drawing>
+          <wp:inline distT="0" distB="0" distL="0" distR="0">
+            <wp:extent cx="4561840" cy="6228080"/>
+            <wp:effectExtent l="19050" t="0" r="0" b="0"/>
+            <wp:docPr id="2" name="图片 1" descr="D:\我的文档\Tencent Files\1262945090\Image\Group\7[5JLFTEB[@2CP49UGU(YI4.jpg"/>
+            <wp:cNvGraphicFramePr>
+              <a:graphicFrameLocks xmlns:a="http://schemas.openxmlformats.org/drawingml/2006/main" noChangeAspect="1"/>
+            </wp:cNvGraphicFramePr>
+            <a:graphic xmlns:a="http://schemas.openxmlformats.org/drawingml/2006/main">
+              <a:graphicData uri="http://schemas.openxmlformats.org/drawingml/2006/picture">
+                <pic:pic xmlns:pic="http://schemas.openxmlformats.org/drawingml/2006/picture">
+                  <pic:nvPicPr>
+                    <pic:cNvPr id="0" name="Picture 1" descr="D:\我的文档\Tencent Files\1262945090\Image\Group\7[5JLFTEB[@2CP49UGU(YI4.jpg"/>
+                    <pic:cNvPicPr>
+                      <a:picLocks noChangeAspect="1" noChangeArrowheads="1"/>
+                    </pic:cNvPicPr>
+                  </pic:nvPicPr>
+                  <pic:blipFill>
+                    <a:blip r:embed="rId10" cstate="print"/>
+                    <a:srcRect/>
+                    <a:stretch>
+                      <a:fillRect/>
+                    </a:stretch>
+                  </pic:blipFill>
+                  <pic:spPr bwMode="auto">
+                    <a:xfrm>
+                      <a:off x="0" y="0"/>
+                      <a:ext cx="4561840" cy="6228080"/>
+                    </a:xfrm>
+                    <a:prstGeom prst="rect">
+                      <a:avLst/>
+                    </a:prstGeom>
+                    <a:noFill/>
+                    <a:ln w="9525">
+                      <a:noFill/>
+                      <a:miter lim="800000"/>
+                      <a:headEnd/>
+                      <a:tailEnd/>
+                    </a:ln>
+                  </pic:spPr>
+                </pic:pic>
+              </a:graphicData>
+            </a:graphic>
+          </wp:inline>
+        </w:drawing>
+      </w:r>
+    </w:p>
+    <w:p>
+      <w:pPr>
+        <w:rPr>
+          <w:rFonts w:hint="eastAsia"/>
+          <w:szCs w:val="21"/>
+        </w:rPr>
+      </w:pPr>
+      <w:r>
+        <w:rPr>
+          <w:rFonts w:hint="eastAsia"/>
+          <w:szCs w:val="21"/>
+        </w:rPr>
+        <w:t>测试指标：</w:t>
+      </w:r>
+    </w:p>
+    <w:p>
+      <w:pPr>
+        <w:pStyle w:val="a5"/>
+        <w:numPr>
+          <w:ilvl w:val="0"/>
+          <w:numId w:val="7"/>
+        </w:numPr>
+        <w:ind w:firstLineChars="0"/>
+        <w:rPr>
+          <w:szCs w:val="21"/>
+        </w:rPr>
+      </w:pPr>
+      <w:r>
+        <w:rPr>
+          <w:rFonts w:hint="eastAsia"/>
+          <w:szCs w:val="21"/>
+        </w:rPr>
+        <w:t>召回率，准确率，</w:t>
+      </w:r>
+      <w:r>
+        <w:rPr>
+          <w:rFonts w:hint="eastAsia"/>
+          <w:szCs w:val="21"/>
+        </w:rPr>
+        <w:t>AP, MAP, RP</w:t>
+      </w:r>
+      <w:r>
+        <w:rPr>
+          <w:rFonts w:hint="eastAsia"/>
+          <w:szCs w:val="21"/>
+        </w:rPr>
+        <w:t>曲线</w:t>
+      </w:r>
+    </w:p>
+    <w:p>
+      <w:pPr>
+        <w:pStyle w:val="a5"/>
+        <w:numPr>
+          <w:ilvl w:val="0"/>
+          <w:numId w:val="7"/>
+        </w:numPr>
+        <w:ind w:firstLineChars="0"/>
+        <w:rPr>
+          <w:rFonts w:hint="eastAsia"/>
+          <w:szCs w:val="21"/>
+        </w:rPr>
+      </w:pPr>
+      <w:r>
+        <w:rPr>
+          <w:rFonts w:ascii="Arial" w:hAnsi="Arial" w:cs="Arial"/>
+          <w:color w:val="333333"/>
+          <w:szCs w:val="21"/>
+          <w:shd w:val="clear" w:color="auto" w:fill="FFFFFF"/>
+        </w:rPr>
+        <w:t>性能方面从吞吐率、响应时间、系统资源消耗等</w:t>
+      </w:r>
+    </w:p>
+    <w:p>
+      <w:pPr>
+        <w:rPr>
+          <w:rFonts w:ascii="Arial" w:hAnsi="Arial" w:cs="Arial" w:hint="eastAsia"/>
+          <w:color w:val="333333"/>
+          <w:szCs w:val="21"/>
+          <w:shd w:val="clear" w:color="auto" w:fill="FFFFFF"/>
+        </w:rPr>
+      </w:pPr>
+      <w:r>
+        <w:rPr>
+          <w:rFonts w:ascii="Arial" w:hAnsi="Arial" w:cs="Arial" w:hint="eastAsia"/>
+          <w:color w:val="333333"/>
+          <w:szCs w:val="21"/>
+          <w:shd w:val="clear" w:color="auto" w:fill="FFFFFF"/>
+        </w:rPr>
+        <w:t>测试工具：</w:t>
+      </w:r>
+    </w:p>
+    <w:p>
+      <w:pPr>
+        <w:pStyle w:val="a5"/>
+        <w:numPr>
+          <w:ilvl w:val="0"/>
+          <w:numId w:val="8"/>
+        </w:numPr>
+        <w:ind w:firstLineChars="0"/>
+        <w:rPr>
+          <w:rFonts w:ascii="Arial" w:hAnsi="Arial" w:cs="Arial" w:hint="eastAsia"/>
+          <w:color w:val="333333"/>
+          <w:szCs w:val="21"/>
+          <w:shd w:val="clear" w:color="auto" w:fill="FFFFFF"/>
+        </w:rPr>
+      </w:pPr>
+      <w:r>
+        <w:rPr>
+          <w:rFonts w:ascii="Arial" w:hAnsi="Arial" w:cs="Arial"/>
+          <w:color w:val="333333"/>
+          <w:szCs w:val="21"/>
+          <w:shd w:val="clear" w:color="auto" w:fill="FFFFFF"/>
+        </w:rPr>
+        <w:t>开发</w:t>
+      </w:r>
+      <w:r>
+        <w:rPr>
+          <w:rFonts w:ascii="Arial" w:hAnsi="Arial" w:cs="Arial"/>
+          <w:color w:val="333333"/>
+          <w:szCs w:val="21"/>
+          <w:shd w:val="clear" w:color="auto" w:fill="FFFFFF"/>
+        </w:rPr>
+        <w:t>linux</w:t>
+      </w:r>
+      <w:r>
+        <w:rPr>
+          <w:rStyle w:val="apple-converted-space"/>
+          <w:rFonts w:ascii="Arial" w:hAnsi="Arial" w:cs="Arial"/>
+          <w:color w:val="333333"/>
+          <w:szCs w:val="21"/>
+          <w:shd w:val="clear" w:color="auto" w:fill="FFFFFF"/>
+        </w:rPr>
+        <w:t> </w:t>
+      </w:r>
+      <w:hyperlink r:id="rId11" w:tgtFrame="_self" w:history="1">
+        <w:r>
+          <w:rPr>
+            <w:rStyle w:val="a9"/>
+            <w:rFonts w:ascii="Arial" w:hAnsi="Arial" w:cs="Arial"/>
+            <w:color w:val="202859"/>
+            <w:szCs w:val="21"/>
+            <w:u w:val="single"/>
+            <w:shd w:val="clear" w:color="auto" w:fill="FFFFFF"/>
+          </w:rPr>
+          <w:t>shell</w:t>
+        </w:r>
+      </w:hyperlink>
+      <w:r>
+        <w:rPr>
+          <w:rFonts w:ascii="Arial" w:hAnsi="Arial" w:cs="Arial"/>
+          <w:color w:val="333333"/>
+          <w:szCs w:val="21"/>
+          <w:shd w:val="clear" w:color="auto" w:fill="FFFFFF"/>
+        </w:rPr>
+        <w:t>脚本</w:t>
+      </w:r>
+      <w:r>
+        <w:rPr>
+          <w:rFonts w:ascii="Arial" w:hAnsi="Arial" w:cs="Arial" w:hint="eastAsia"/>
+          <w:color w:val="333333"/>
+          <w:szCs w:val="21"/>
+          <w:shd w:val="clear" w:color="auto" w:fill="FFFFFF"/>
+        </w:rPr>
+        <w:t>或</w:t>
+      </w:r>
+      <w:r>
+        <w:rPr>
+          <w:rFonts w:ascii="Arial" w:hAnsi="Arial" w:cs="Arial"/>
+          <w:color w:val="333333"/>
+          <w:szCs w:val="21"/>
+          <w:shd w:val="clear" w:color="auto" w:fill="FFFFFF"/>
+        </w:rPr>
+        <w:t>loadrunner</w:t>
+      </w:r>
+      <w:r>
+        <w:rPr>
+          <w:rFonts w:ascii="Arial" w:hAnsi="Arial" w:cs="Arial"/>
+          <w:color w:val="333333"/>
+          <w:szCs w:val="21"/>
+          <w:shd w:val="clear" w:color="auto" w:fill="FFFFFF"/>
+        </w:rPr>
+        <w:t>施加高峰压力，抽样检查查询请求的正确性</w:t>
+      </w:r>
+      <w:r>
+        <w:rPr>
+          <w:rFonts w:ascii="Arial" w:hAnsi="Arial" w:cs="Arial" w:hint="eastAsia"/>
+          <w:color w:val="333333"/>
+          <w:szCs w:val="21"/>
+          <w:shd w:val="clear" w:color="auto" w:fill="FFFFFF"/>
+        </w:rPr>
+        <w:t>。</w:t>
+      </w:r>
+    </w:p>
+    <w:p>
+      <w:pPr>
+        <w:ind w:left="360"/>
+        <w:rPr>
+          <w:rFonts w:hint="eastAsia"/>
+          <w:szCs w:val="21"/>
+        </w:rPr>
+      </w:pPr>
+      <w:r>
+        <w:rPr>
+          <w:rFonts w:hint="eastAsia"/>
+          <w:szCs w:val="21"/>
+        </w:rPr>
+        <w:t>laodrunner</w:t>
+      </w:r>
+      <w:r>
+        <w:rPr>
+          <w:rFonts w:hint="eastAsia"/>
+          <w:szCs w:val="21"/>
+        </w:rPr>
+        <w:t>介绍：</w:t>
+      </w:r>
+    </w:p>
+    <w:p>
+      <w:pPr>
+        <w:ind w:left="360"/>
+        <w:rPr>
+          <w:rFonts w:ascii="Arial" w:hAnsi="Arial" w:cs="Arial" w:hint="eastAsia"/>
+          <w:color w:val="333333"/>
+          <w:szCs w:val="21"/>
+          <w:shd w:val="clear" w:color="auto" w:fill="FFFFFF"/>
+        </w:rPr>
+      </w:pPr>
+      <w:r>
+        <w:rPr>
+          <w:rFonts w:ascii="Arial" w:hAnsi="Arial" w:cs="Arial"/>
+          <w:color w:val="333333"/>
+          <w:szCs w:val="21"/>
+          <w:shd w:val="clear" w:color="auto" w:fill="FFFFFF"/>
+        </w:rPr>
+        <w:t xml:space="preserve">LoadRunner </w:t>
+      </w:r>
+      <w:r>
+        <w:rPr>
+          <w:rFonts w:ascii="Arial" w:hAnsi="Arial" w:cs="Arial"/>
+          <w:color w:val="333333"/>
+          <w:szCs w:val="21"/>
+          <w:shd w:val="clear" w:color="auto" w:fill="FFFFFF"/>
+        </w:rPr>
+        <w:t>是一种预测系统行为和性能的工业标准级负载测试工具。通过以模拟上千万用户实施并发负载及实时性能监测的方式来确认和查找问题，</w:t>
+      </w:r>
+      <w:r>
+        <w:rPr>
+          <w:rFonts w:ascii="Arial" w:hAnsi="Arial" w:cs="Arial"/>
+          <w:color w:val="333333"/>
+          <w:szCs w:val="21"/>
+          <w:shd w:val="clear" w:color="auto" w:fill="FFFFFF"/>
+        </w:rPr>
+        <w:t xml:space="preserve">LoadRunner </w:t>
+      </w:r>
+      <w:r>
+        <w:rPr>
+          <w:rFonts w:ascii="Arial" w:hAnsi="Arial" w:cs="Arial"/>
+          <w:color w:val="333333"/>
+          <w:szCs w:val="21"/>
+          <w:shd w:val="clear" w:color="auto" w:fill="FFFFFF"/>
+        </w:rPr>
+        <w:t>能够对整个企业架构进行测试。通过使用</w:t>
+      </w:r>
+      <w:r>
+        <w:rPr>
+          <w:rFonts w:ascii="Arial" w:hAnsi="Arial" w:cs="Arial"/>
+          <w:color w:val="333333"/>
+          <w:szCs w:val="21"/>
+          <w:shd w:val="clear" w:color="auto" w:fill="FFFFFF"/>
+        </w:rPr>
+        <w:t xml:space="preserve">LoadRunner </w:t>
+      </w:r>
+      <w:r>
+        <w:rPr>
+          <w:rFonts w:ascii="Arial" w:hAnsi="Arial" w:cs="Arial"/>
+          <w:color w:val="333333"/>
+          <w:szCs w:val="21"/>
+          <w:shd w:val="clear" w:color="auto" w:fill="FFFFFF"/>
+        </w:rPr>
+        <w:t>，</w:t>
+      </w:r>
+      <w:r>
+        <w:rPr>
+          <w:rFonts w:ascii="Arial" w:hAnsi="Arial" w:cs="Arial"/>
+          <w:color w:val="333333"/>
+          <w:szCs w:val="21"/>
+          <w:shd w:val="clear" w:color="auto" w:fill="FFFFFF"/>
+        </w:rPr>
+        <w:t xml:space="preserve"> </w:t>
+      </w:r>
+      <w:r>
+        <w:rPr>
+          <w:rFonts w:ascii="Arial" w:hAnsi="Arial" w:cs="Arial"/>
+          <w:color w:val="333333"/>
+          <w:szCs w:val="21"/>
+          <w:shd w:val="clear" w:color="auto" w:fill="FFFFFF"/>
+        </w:rPr>
+        <w:t>企业能最大限度地缩短测试时间，</w:t>
+      </w:r>
+      <w:r>
+        <w:rPr>
+          <w:rFonts w:ascii="Arial" w:hAnsi="Arial" w:cs="Arial"/>
+          <w:color w:val="333333"/>
+          <w:szCs w:val="21"/>
+          <w:shd w:val="clear" w:color="auto" w:fill="FFFFFF"/>
+        </w:rPr>
+        <w:t xml:space="preserve"> </w:t>
+      </w:r>
+      <w:r>
+        <w:rPr>
+          <w:rFonts w:ascii="Arial" w:hAnsi="Arial" w:cs="Arial"/>
+          <w:color w:val="333333"/>
+          <w:szCs w:val="21"/>
+          <w:shd w:val="clear" w:color="auto" w:fill="FFFFFF"/>
+        </w:rPr>
+        <w:t>优化性能和加速应用系统的发布周期。</w:t>
+      </w:r>
+    </w:p>
+    <w:p>
+      <w:pPr>
+        <w:ind w:left="360"/>
+        <w:rPr>
+          <w:rFonts w:hint="eastAsia"/>
+          <w:szCs w:val="21"/>
+        </w:rPr>
+      </w:pPr>
+    </w:p>
+    <w:p>
+      <w:pPr>
+        <w:pStyle w:val="a5"/>
+        <w:numPr>
+          <w:ilvl w:val="0"/>
+          <w:numId w:val="7"/>
+        </w:numPr>
+        <w:ind w:firstLineChars="0"/>
+      </w:pPr>
+      <w:r>
+        <w:rPr>
+          <w:rFonts w:ascii="Arial" w:hAnsi="Arial" w:cs="Arial"/>
+          <w:color w:val="333333"/>
+          <w:sz w:val="20"/>
+          <w:szCs w:val="20"/>
+          <w:shd w:val="clear" w:color="auto" w:fill="FFFFFF"/>
+        </w:rPr>
+        <w:t>loadrunner</w:t>
+      </w:r>
+    </w:p>
     <w:sectPr>
       <w:pgSz w:w="11906" w:h="16838"/>
       <w:pgMar w:top="1440" w:right="1800" w:bottom="1440" w:left="1800" w:header="851" w:footer="992" w:gutter="0"/>
@@ -9594,7 +9984,7 @@
 </file>
 
 <file path=word/endnotes.xml><?xml version="1.0" encoding="utf-8"?>
-<w:endnotes xmlns:wpc="http://schemas.microsoft.com/office/word/2010/wordprocessingCanvas" xmlns:mc="http://schemas.openxmlformats.org/markup-compatibility/2006" xmlns:o="urn:schemas-microsoft-com:office:office" xmlns:r="http://schemas.openxmlformats.org/officeDocument/2006/relationships" xmlns:m="http://schemas.openxmlformats.org/officeDocument/2006/math" xmlns:v="urn:schemas-microsoft-com:vml" xmlns:wp14="http://schemas.microsoft.com/office/word/2010/wordprocessingDrawing" xmlns:wp="http://schemas.openxmlformats.org/drawingml/2006/wordprocessingDrawing" xmlns:w10="urn:schemas-microsoft-com:office:word" xmlns:w="http://schemas.openxmlformats.org/wordprocessingml/2006/main" xmlns:w14="http://schemas.microsoft.com/office/word/2010/wordml" xmlns:w15="http://schemas.microsoft.com/office/word/2012/wordml" xmlns:wpg="http://schemas.microsoft.com/office/word/2010/wordprocessingGroup" xmlns:wpi="http://schemas.microsoft.com/office/word/2010/wordprocessingInk" xmlns:wne="http://schemas.microsoft.com/office/word/2006/wordml" xmlns:wps="http://schemas.microsoft.com/office/word/2010/wordprocessingShape" mc:Ignorable="w14 w15 wp14">
+<w:endnotes xmlns:ve="http://schemas.openxmlformats.org/markup-compatibility/2006" xmlns:o="urn:schemas-microsoft-com:office:office" xmlns:r="http://schemas.openxmlformats.org/officeDocument/2006/relationships" xmlns:m="http://schemas.openxmlformats.org/officeDocument/2006/math" xmlns:v="urn:schemas-microsoft-com:vml" xmlns:wp="http://schemas.openxmlformats.org/drawingml/2006/wordprocessingDrawing" xmlns:w10="urn:schemas-microsoft-com:office:word" xmlns:w="http://schemas.openxmlformats.org/wordprocessingml/2006/main" xmlns:wne="http://schemas.microsoft.com/office/word/2006/wordml">
   <w:endnote w:type="separator" w:id="-1">
     <w:p>
       <w:r>
@@ -9613,7 +10003,7 @@
 </file>
 
 <file path=word/footnotes.xml><?xml version="1.0" encoding="utf-8"?>
-<w:footnotes xmlns:wpc="http://schemas.microsoft.com/office/word/2010/wordprocessingCanvas" xmlns:mc="http://schemas.openxmlformats.org/markup-compatibility/2006" xmlns:o="urn:schemas-microsoft-com:office:office" xmlns:r="http://schemas.openxmlformats.org/officeDocument/2006/relationships" xmlns:m="http://schemas.openxmlformats.org/officeDocument/2006/math" xmlns:v="urn:schemas-microsoft-com:vml" xmlns:wp14="http://schemas.microsoft.com/office/word/2010/wordprocessingDrawing" xmlns:wp="http://schemas.openxmlformats.org/drawingml/2006/wordprocessingDrawing" xmlns:w10="urn:schemas-microsoft-com:office:word" xmlns:w="http://schemas.openxmlformats.org/wordprocessingml/2006/main" xmlns:w14="http://schemas.microsoft.com/office/word/2010/wordml" xmlns:w15="http://schemas.microsoft.com/office/word/2012/wordml" xmlns:wpg="http://schemas.microsoft.com/office/word/2010/wordprocessingGroup" xmlns:wpi="http://schemas.microsoft.com/office/word/2010/wordprocessingInk" xmlns:wne="http://schemas.microsoft.com/office/word/2006/wordml" xmlns:wps="http://schemas.microsoft.com/office/word/2010/wordprocessingShape" mc:Ignorable="w14 w15 wp14">
+<w:footnotes xmlns:ve="http://schemas.openxmlformats.org/markup-compatibility/2006" xmlns:o="urn:schemas-microsoft-com:office:office" xmlns:r="http://schemas.openxmlformats.org/officeDocument/2006/relationships" xmlns:m="http://schemas.openxmlformats.org/officeDocument/2006/math" xmlns:v="urn:schemas-microsoft-com:vml" xmlns:wp="http://schemas.openxmlformats.org/drawingml/2006/wordprocessingDrawing" xmlns:w10="urn:schemas-microsoft-com:office:word" xmlns:w="http://schemas.openxmlformats.org/wordprocessingml/2006/main" xmlns:wne="http://schemas.microsoft.com/office/word/2006/wordml">
   <w:footnote w:type="separator" w:id="-1">
     <w:p>
       <w:r>
@@ -9632,8 +10022,97 @@
 </file>
 
 <file path=word/numbering.xml><?xml version="1.0" encoding="utf-8"?>
-<w:numbering xmlns:wpc="http://schemas.microsoft.com/office/word/2010/wordprocessingCanvas" xmlns:mc="http://schemas.openxmlformats.org/markup-compatibility/2006" xmlns:o="urn:schemas-microsoft-com:office:office" xmlns:r="http://schemas.openxmlformats.org/officeDocument/2006/relationships" xmlns:m="http://schemas.openxmlformats.org/officeDocument/2006/math" xmlns:v="urn:schemas-microsoft-com:vml" xmlns:wp14="http://schemas.microsoft.com/office/word/2010/wordprocessingDrawing" xmlns:wp="http://schemas.openxmlformats.org/drawingml/2006/wordprocessingDrawing" xmlns:w10="urn:schemas-microsoft-com:office:word" xmlns:w="http://schemas.openxmlformats.org/wordprocessingml/2006/main" xmlns:w14="http://schemas.microsoft.com/office/word/2010/wordml" xmlns:w15="http://schemas.microsoft.com/office/word/2012/wordml" xmlns:wpg="http://schemas.microsoft.com/office/word/2010/wordprocessingGroup" xmlns:wpi="http://schemas.microsoft.com/office/word/2010/wordprocessingInk" xmlns:wne="http://schemas.microsoft.com/office/word/2006/wordml" xmlns:wps="http://schemas.microsoft.com/office/word/2010/wordprocessingShape" mc:Ignorable="w14 w15 wp14">
+<w:numbering xmlns:ve="http://schemas.openxmlformats.org/markup-compatibility/2006" xmlns:o="urn:schemas-microsoft-com:office:office" xmlns:r="http://schemas.openxmlformats.org/officeDocument/2006/relationships" xmlns:m="http://schemas.openxmlformats.org/officeDocument/2006/math" xmlns:v="urn:schemas-microsoft-com:vml" xmlns:wp="http://schemas.openxmlformats.org/drawingml/2006/wordprocessingDrawing" xmlns:w10="urn:schemas-microsoft-com:office:word" xmlns:w="http://schemas.openxmlformats.org/wordprocessingml/2006/main" xmlns:wne="http://schemas.microsoft.com/office/word/2006/wordml">
   <w:abstractNum w:abstractNumId="0">
+    <w:nsid w:val="04C35033"/>
+    <w:multiLevelType w:val="hybridMultilevel"/>
+    <w:tmpl w:val="0CA8FD76"/>
+    <w:lvl w:ilvl="0" w:tplc="1F8457C8">
+      <w:start w:val="1"/>
+      <w:numFmt w:val="decimal"/>
+      <w:lvlText w:val="%1)"/>
+      <w:lvlJc w:val="left"/>
+      <w:pPr>
+        <w:ind w:left="360" w:hanging="360"/>
+      </w:pPr>
+      <w:rPr>
+        <w:rFonts w:hint="default"/>
+      </w:rPr>
+    </w:lvl>
+    <w:lvl w:ilvl="1" w:tplc="04090019" w:tentative="1">
+      <w:start w:val="1"/>
+      <w:numFmt w:val="lowerLetter"/>
+      <w:lvlText w:val="%2)"/>
+      <w:lvlJc w:val="left"/>
+      <w:pPr>
+        <w:ind w:left="840" w:hanging="420"/>
+      </w:pPr>
+    </w:lvl>
+    <w:lvl w:ilvl="2" w:tplc="0409001B" w:tentative="1">
+      <w:start w:val="1"/>
+      <w:numFmt w:val="lowerRoman"/>
+      <w:lvlText w:val="%3."/>
+      <w:lvlJc w:val="right"/>
+      <w:pPr>
+        <w:ind w:left="1260" w:hanging="420"/>
+      </w:pPr>
+    </w:lvl>
+    <w:lvl w:ilvl="3" w:tplc="0409000F" w:tentative="1">
+      <w:start w:val="1"/>
+      <w:numFmt w:val="decimal"/>
+      <w:lvlText w:val="%4."/>
+      <w:lvlJc w:val="left"/>
+      <w:pPr>
+        <w:ind w:left="1680" w:hanging="420"/>
+      </w:pPr>
+    </w:lvl>
+    <w:lvl w:ilvl="4" w:tplc="04090019" w:tentative="1">
+      <w:start w:val="1"/>
+      <w:numFmt w:val="lowerLetter"/>
+      <w:lvlText w:val="%5)"/>
+      <w:lvlJc w:val="left"/>
+      <w:pPr>
+        <w:ind w:left="2100" w:hanging="420"/>
+      </w:pPr>
+    </w:lvl>
+    <w:lvl w:ilvl="5" w:tplc="0409001B" w:tentative="1">
+      <w:start w:val="1"/>
+      <w:numFmt w:val="lowerRoman"/>
+      <w:lvlText w:val="%6."/>
+      <w:lvlJc w:val="right"/>
+      <w:pPr>
+        <w:ind w:left="2520" w:hanging="420"/>
+      </w:pPr>
+    </w:lvl>
+    <w:lvl w:ilvl="6" w:tplc="0409000F" w:tentative="1">
+      <w:start w:val="1"/>
+      <w:numFmt w:val="decimal"/>
+      <w:lvlText w:val="%7."/>
+      <w:lvlJc w:val="left"/>
+      <w:pPr>
+        <w:ind w:left="2940" w:hanging="420"/>
+      </w:pPr>
+    </w:lvl>
+    <w:lvl w:ilvl="7" w:tplc="04090019" w:tentative="1">
+      <w:start w:val="1"/>
+      <w:numFmt w:val="lowerLetter"/>
+      <w:lvlText w:val="%8)"/>
+      <w:lvlJc w:val="left"/>
+      <w:pPr>
+        <w:ind w:left="3360" w:hanging="420"/>
+      </w:pPr>
+    </w:lvl>
+    <w:lvl w:ilvl="8" w:tplc="0409001B" w:tentative="1">
+      <w:start w:val="1"/>
+      <w:numFmt w:val="lowerRoman"/>
+      <w:lvlText w:val="%9."/>
+      <w:lvlJc w:val="right"/>
+      <w:pPr>
+        <w:ind w:left="3780" w:hanging="420"/>
+      </w:pPr>
+    </w:lvl>
+  </w:abstractNum>
+  <w:abstractNum w:abstractNumId="1">
     <w:nsid w:val="0CCC283A"/>
     <w:multiLevelType w:val="hybridMultilevel"/>
     <w:tmpl w:val="8CA0537C"/>
@@ -9746,7 +10225,97 @@
       </w:rPr>
     </w:lvl>
   </w:abstractNum>
-  <w:abstractNum w:abstractNumId="1">
+  <w:abstractNum w:abstractNumId="2">
+    <w:nsid w:val="0F87670C"/>
+    <w:multiLevelType w:val="hybridMultilevel"/>
+    <w:tmpl w:val="4EEAF618"/>
+    <w:lvl w:ilvl="0" w:tplc="4DE0079C">
+      <w:start w:val="1"/>
+      <w:numFmt w:val="decimal"/>
+      <w:lvlText w:val="%1)"/>
+      <w:lvlJc w:val="left"/>
+      <w:pPr>
+        <w:ind w:left="360" w:hanging="360"/>
+      </w:pPr>
+      <w:rPr>
+        <w:rFonts w:hint="default"/>
+        <w:sz w:val="19"/>
+      </w:rPr>
+    </w:lvl>
+    <w:lvl w:ilvl="1" w:tplc="04090019" w:tentative="1">
+      <w:start w:val="1"/>
+      <w:numFmt w:val="lowerLetter"/>
+      <w:lvlText w:val="%2)"/>
+      <w:lvlJc w:val="left"/>
+      <w:pPr>
+        <w:ind w:left="840" w:hanging="420"/>
+      </w:pPr>
+    </w:lvl>
+    <w:lvl w:ilvl="2" w:tplc="0409001B" w:tentative="1">
+      <w:start w:val="1"/>
+      <w:numFmt w:val="lowerRoman"/>
+      <w:lvlText w:val="%3."/>
+      <w:lvlJc w:val="right"/>
+      <w:pPr>
+        <w:ind w:left="1260" w:hanging="420"/>
+      </w:pPr>
+    </w:lvl>
+    <w:lvl w:ilvl="3" w:tplc="0409000F" w:tentative="1">
+      <w:start w:val="1"/>
+      <w:numFmt w:val="decimal"/>
+      <w:lvlText w:val="%4."/>
+      <w:lvlJc w:val="left"/>
+      <w:pPr>
+        <w:ind w:left="1680" w:hanging="420"/>
+      </w:pPr>
+    </w:lvl>
+    <w:lvl w:ilvl="4" w:tplc="04090019" w:tentative="1">
+      <w:start w:val="1"/>
+      <w:numFmt w:val="lowerLetter"/>
+      <w:lvlText w:val="%5)"/>
+      <w:lvlJc w:val="left"/>
+      <w:pPr>
+        <w:ind w:left="2100" w:hanging="420"/>
+      </w:pPr>
+    </w:lvl>
+    <w:lvl w:ilvl="5" w:tplc="0409001B" w:tentative="1">
+      <w:start w:val="1"/>
+      <w:numFmt w:val="lowerRoman"/>
+      <w:lvlText w:val="%6."/>
+      <w:lvlJc w:val="right"/>
+      <w:pPr>
+        <w:ind w:left="2520" w:hanging="420"/>
+      </w:pPr>
+    </w:lvl>
+    <w:lvl w:ilvl="6" w:tplc="0409000F" w:tentative="1">
+      <w:start w:val="1"/>
+      <w:numFmt w:val="decimal"/>
+      <w:lvlText w:val="%7."/>
+      <w:lvlJc w:val="left"/>
+      <w:pPr>
+        <w:ind w:left="2940" w:hanging="420"/>
+      </w:pPr>
+    </w:lvl>
+    <w:lvl w:ilvl="7" w:tplc="04090019" w:tentative="1">
+      <w:start w:val="1"/>
+      <w:numFmt w:val="lowerLetter"/>
+      <w:lvlText w:val="%8)"/>
+      <w:lvlJc w:val="left"/>
+      <w:pPr>
+        <w:ind w:left="3360" w:hanging="420"/>
+      </w:pPr>
+    </w:lvl>
+    <w:lvl w:ilvl="8" w:tplc="0409001B" w:tentative="1">
+      <w:start w:val="1"/>
+      <w:numFmt w:val="lowerRoman"/>
+      <w:lvlText w:val="%9."/>
+      <w:lvlJc w:val="right"/>
+      <w:pPr>
+        <w:ind w:left="3780" w:hanging="420"/>
+      </w:pPr>
+    </w:lvl>
+  </w:abstractNum>
+  <w:abstractNum w:abstractNumId="3">
     <w:nsid w:val="148C6190"/>
     <w:multiLevelType w:val="hybridMultilevel"/>
     <w:tmpl w:val="A7D65316"/>
@@ -9859,7 +10428,7 @@
       </w:rPr>
     </w:lvl>
   </w:abstractNum>
-  <w:abstractNum w:abstractNumId="2">
+  <w:abstractNum w:abstractNumId="4">
     <w:nsid w:val="365346EC"/>
     <w:multiLevelType w:val="hybridMultilevel"/>
     <w:tmpl w:val="7FD8F9E8"/>
@@ -9948,7 +10517,7 @@
       </w:pPr>
     </w:lvl>
   </w:abstractNum>
-  <w:abstractNum w:abstractNumId="3">
+  <w:abstractNum w:abstractNumId="5">
     <w:nsid w:val="3CBE1294"/>
     <w:multiLevelType w:val="hybridMultilevel"/>
     <w:tmpl w:val="9BCC4D6E"/>
@@ -10037,7 +10606,7 @@
       </w:pPr>
     </w:lvl>
   </w:abstractNum>
-  <w:abstractNum w:abstractNumId="4">
+  <w:abstractNum w:abstractNumId="6">
     <w:nsid w:val="50727130"/>
     <w:multiLevelType w:val="hybridMultilevel"/>
     <w:tmpl w:val="8D4E8334"/>
@@ -10126,7 +10695,7 @@
       </w:pPr>
     </w:lvl>
   </w:abstractNum>
-  <w:abstractNum w:abstractNumId="5">
+  <w:abstractNum w:abstractNumId="7">
     <w:nsid w:val="790F04D3"/>
     <w:multiLevelType w:val="hybridMultilevel"/>
     <w:tmpl w:val="58C63A22"/>
@@ -10216,28 +10785,34 @@
     </w:lvl>
   </w:abstractNum>
   <w:num w:numId="1">
+    <w:abstractNumId w:val="3"/>
+  </w:num>
+  <w:num w:numId="2">
     <w:abstractNumId w:val="1"/>
   </w:num>
-  <w:num w:numId="2">
+  <w:num w:numId="3">
+    <w:abstractNumId w:val="7"/>
+  </w:num>
+  <w:num w:numId="4">
+    <w:abstractNumId w:val="5"/>
+  </w:num>
+  <w:num w:numId="5">
+    <w:abstractNumId w:val="4"/>
+  </w:num>
+  <w:num w:numId="6">
+    <w:abstractNumId w:val="6"/>
+  </w:num>
+  <w:num w:numId="7">
     <w:abstractNumId w:val="0"/>
   </w:num>
-  <w:num w:numId="3">
-    <w:abstractNumId w:val="5"/>
-  </w:num>
-  <w:num w:numId="4">
-    <w:abstractNumId w:val="3"/>
-  </w:num>
-  <w:num w:numId="5">
+  <w:num w:numId="8">
     <w:abstractNumId w:val="2"/>
-  </w:num>
-  <w:num w:numId="6">
-    <w:abstractNumId w:val="4"/>
   </w:num>
 </w:numbering>
 </file>
 
 <file path=word/styles.xml><?xml version="1.0" encoding="utf-8"?>
-<w:styles xmlns:mc="http://schemas.openxmlformats.org/markup-compatibility/2006" xmlns:r="http://schemas.openxmlformats.org/officeDocument/2006/relationships" xmlns:w="http://schemas.openxmlformats.org/wordprocessingml/2006/main" xmlns:w14="http://schemas.microsoft.com/office/word/2010/wordml" xmlns:w15="http://schemas.microsoft.com/office/word/2012/wordml" mc:Ignorable="w14 w15">
+<w:styles xmlns:r="http://schemas.openxmlformats.org/officeDocument/2006/relationships" xmlns:w="http://schemas.openxmlformats.org/wordprocessingml/2006/main">
   <w:docDefaults>
     <w:rPrDefault>
       <w:rPr>
@@ -10250,378 +10825,144 @@
     </w:rPrDefault>
     <w:pPrDefault/>
   </w:docDefaults>
-  <w:latentStyles w:defLockedState="0" w:defUIPriority="99" w:defSemiHidden="0" w:defUnhideWhenUsed="0" w:defQFormat="0" w:count="371">
-    <w:lsdException w:name="Normal" w:uiPriority="0" w:qFormat="1"/>
-    <w:lsdException w:name="heading 1" w:uiPriority="9" w:qFormat="1"/>
-    <w:lsdException w:name="heading 2" w:semiHidden="1" w:uiPriority="9" w:unhideWhenUsed="1" w:qFormat="1"/>
-    <w:lsdException w:name="heading 3" w:semiHidden="1" w:uiPriority="9" w:unhideWhenUsed="1" w:qFormat="1"/>
-    <w:lsdException w:name="heading 4" w:semiHidden="1" w:uiPriority="9" w:unhideWhenUsed="1" w:qFormat="1"/>
-    <w:lsdException w:name="heading 5" w:semiHidden="1" w:uiPriority="9" w:unhideWhenUsed="1" w:qFormat="1"/>
-    <w:lsdException w:name="heading 6" w:semiHidden="1" w:uiPriority="9" w:unhideWhenUsed="1" w:qFormat="1"/>
-    <w:lsdException w:name="heading 7" w:semiHidden="1" w:uiPriority="9" w:unhideWhenUsed="1" w:qFormat="1"/>
-    <w:lsdException w:name="heading 8" w:semiHidden="1" w:uiPriority="9" w:unhideWhenUsed="1" w:qFormat="1"/>
-    <w:lsdException w:name="heading 9" w:semiHidden="1" w:uiPriority="9" w:unhideWhenUsed="1" w:qFormat="1"/>
-    <w:lsdException w:name="index 1" w:semiHidden="1" w:unhideWhenUsed="1"/>
-    <w:lsdException w:name="index 2" w:semiHidden="1" w:unhideWhenUsed="1"/>
-    <w:lsdException w:name="index 3" w:semiHidden="1" w:unhideWhenUsed="1"/>
-    <w:lsdException w:name="index 4" w:semiHidden="1" w:unhideWhenUsed="1"/>
-    <w:lsdException w:name="index 5" w:semiHidden="1" w:unhideWhenUsed="1"/>
-    <w:lsdException w:name="index 6" w:semiHidden="1" w:unhideWhenUsed="1"/>
-    <w:lsdException w:name="index 7" w:semiHidden="1" w:unhideWhenUsed="1"/>
-    <w:lsdException w:name="index 8" w:semiHidden="1" w:unhideWhenUsed="1"/>
-    <w:lsdException w:name="index 9" w:semiHidden="1" w:unhideWhenUsed="1"/>
-    <w:lsdException w:name="toc 1" w:semiHidden="1" w:uiPriority="39" w:unhideWhenUsed="1"/>
-    <w:lsdException w:name="toc 2" w:semiHidden="1" w:uiPriority="39" w:unhideWhenUsed="1"/>
-    <w:lsdException w:name="toc 3" w:semiHidden="1" w:uiPriority="39" w:unhideWhenUsed="1"/>
-    <w:lsdException w:name="toc 4" w:semiHidden="1" w:uiPriority="39" w:unhideWhenUsed="1"/>
-    <w:lsdException w:name="toc 5" w:semiHidden="1" w:uiPriority="39" w:unhideWhenUsed="1"/>
-    <w:lsdException w:name="toc 6" w:semiHidden="1" w:uiPriority="39" w:unhideWhenUsed="1"/>
-    <w:lsdException w:name="toc 7" w:semiHidden="1" w:uiPriority="39" w:unhideWhenUsed="1"/>
-    <w:lsdException w:name="toc 8" w:semiHidden="1" w:uiPriority="39" w:unhideWhenUsed="1"/>
-    <w:lsdException w:name="toc 9" w:semiHidden="1" w:uiPriority="39" w:unhideWhenUsed="1"/>
-    <w:lsdException w:name="Normal Indent" w:semiHidden="1" w:unhideWhenUsed="1"/>
-    <w:lsdException w:name="footnote text" w:semiHidden="1" w:unhideWhenUsed="1"/>
-    <w:lsdException w:name="annotation text" w:semiHidden="1" w:unhideWhenUsed="1"/>
-    <w:lsdException w:name="header" w:semiHidden="1" w:unhideWhenUsed="1"/>
-    <w:lsdException w:name="footer" w:semiHidden="1" w:unhideWhenUsed="1"/>
-    <w:lsdException w:name="index heading" w:semiHidden="1" w:unhideWhenUsed="1"/>
-    <w:lsdException w:name="caption" w:semiHidden="1" w:uiPriority="35" w:unhideWhenUsed="1" w:qFormat="1"/>
-    <w:lsdException w:name="table of figures" w:semiHidden="1" w:unhideWhenUsed="1"/>
-    <w:lsdException w:name="envelope address" w:semiHidden="1" w:unhideWhenUsed="1"/>
-    <w:lsdException w:name="envelope return" w:semiHidden="1" w:unhideWhenUsed="1"/>
-    <w:lsdException w:name="footnote reference" w:semiHidden="1" w:unhideWhenUsed="1"/>
-    <w:lsdException w:name="annotation reference" w:semiHidden="1" w:unhideWhenUsed="1"/>
-    <w:lsdException w:name="line number" w:semiHidden="1" w:unhideWhenUsed="1"/>
-    <w:lsdException w:name="page number" w:semiHidden="1" w:unhideWhenUsed="1"/>
-    <w:lsdException w:name="endnote reference" w:semiHidden="1" w:unhideWhenUsed="1"/>
-    <w:lsdException w:name="endnote text" w:semiHidden="1" w:unhideWhenUsed="1"/>
-    <w:lsdException w:name="table of authorities" w:semiHidden="1" w:unhideWhenUsed="1"/>
-    <w:lsdException w:name="macro" w:semiHidden="1" w:unhideWhenUsed="1"/>
-    <w:lsdException w:name="toa heading" w:semiHidden="1" w:unhideWhenUsed="1"/>
-    <w:lsdException w:name="List" w:semiHidden="1" w:unhideWhenUsed="1"/>
-    <w:lsdException w:name="List Bullet" w:semiHidden="1" w:unhideWhenUsed="1"/>
-    <w:lsdException w:name="List Number" w:semiHidden="1" w:unhideWhenUsed="1"/>
-    <w:lsdException w:name="List 2" w:semiHidden="1" w:unhideWhenUsed="1"/>
-    <w:lsdException w:name="List 3" w:semiHidden="1" w:unhideWhenUsed="1"/>
-    <w:lsdException w:name="List 4" w:semiHidden="1" w:unhideWhenUsed="1"/>
-    <w:lsdException w:name="List 5" w:semiHidden="1" w:unhideWhenUsed="1"/>
-    <w:lsdException w:name="List Bullet 2" w:semiHidden="1" w:unhideWhenUsed="1"/>
-    <w:lsdException w:name="List Bullet 3" w:semiHidden="1" w:unhideWhenUsed="1"/>
-    <w:lsdException w:name="List Bullet 4" w:semiHidden="1" w:unhideWhenUsed="1"/>
-    <w:lsdException w:name="List Bullet 5" w:semiHidden="1" w:unhideWhenUsed="1"/>
-    <w:lsdException w:name="List Number 2" w:semiHidden="1" w:unhideWhenUsed="1"/>
-    <w:lsdException w:name="List Number 3" w:semiHidden="1" w:unhideWhenUsed="1"/>
-    <w:lsdException w:name="List Number 4" w:semiHidden="1" w:unhideWhenUsed="1"/>
-    <w:lsdException w:name="List Number 5" w:semiHidden="1" w:unhideWhenUsed="1"/>
-    <w:lsdException w:name="Title" w:uiPriority="10" w:qFormat="1"/>
-    <w:lsdException w:name="Closing" w:semiHidden="1" w:unhideWhenUsed="1"/>
-    <w:lsdException w:name="Signature" w:semiHidden="1" w:unhideWhenUsed="1"/>
-    <w:lsdException w:name="Default Paragraph Font" w:semiHidden="1" w:uiPriority="1" w:unhideWhenUsed="1"/>
-    <w:lsdException w:name="Body Text" w:semiHidden="1" w:unhideWhenUsed="1"/>
-    <w:lsdException w:name="Body Text Indent" w:semiHidden="1" w:unhideWhenUsed="1"/>
-    <w:lsdException w:name="List Continue" w:semiHidden="1" w:unhideWhenUsed="1"/>
-    <w:lsdException w:name="List Continue 2" w:semiHidden="1" w:unhideWhenUsed="1"/>
-    <w:lsdException w:name="List Continue 3" w:semiHidden="1" w:unhideWhenUsed="1"/>
-    <w:lsdException w:name="List Continue 4" w:semiHidden="1" w:unhideWhenUsed="1"/>
-    <w:lsdException w:name="List Continue 5" w:semiHidden="1" w:unhideWhenUsed="1"/>
-    <w:lsdException w:name="Message Header" w:semiHidden="1" w:unhideWhenUsed="1"/>
-    <w:lsdException w:name="Subtitle" w:uiPriority="11" w:qFormat="1"/>
-    <w:lsdException w:name="Salutation" w:semiHidden="1" w:unhideWhenUsed="1"/>
-    <w:lsdException w:name="Date" w:semiHidden="1" w:unhideWhenUsed="1"/>
-    <w:lsdException w:name="Body Text First Indent" w:semiHidden="1" w:unhideWhenUsed="1"/>
-    <w:lsdException w:name="Body Text First Indent 2" w:semiHidden="1" w:unhideWhenUsed="1"/>
-    <w:lsdException w:name="Note Heading" w:semiHidden="1" w:unhideWhenUsed="1"/>
-    <w:lsdException w:name="Body Text 2" w:semiHidden="1" w:unhideWhenUsed="1"/>
-    <w:lsdException w:name="Body Text 3" w:semiHidden="1" w:unhideWhenUsed="1"/>
-    <w:lsdException w:name="Body Text Indent 2" w:semiHidden="1" w:unhideWhenUsed="1"/>
-    <w:lsdException w:name="Body Text Indent 3" w:semiHidden="1" w:unhideWhenUsed="1"/>
-    <w:lsdException w:name="Block Text" w:semiHidden="1" w:unhideWhenUsed="1"/>
-    <w:lsdException w:name="Hyperlink" w:semiHidden="1" w:unhideWhenUsed="1"/>
-    <w:lsdException w:name="FollowedHyperlink" w:semiHidden="1" w:unhideWhenUsed="1"/>
-    <w:lsdException w:name="Strong" w:uiPriority="22" w:qFormat="1"/>
-    <w:lsdException w:name="Emphasis" w:uiPriority="20" w:qFormat="1"/>
-    <w:lsdException w:name="Document Map" w:semiHidden="1" w:unhideWhenUsed="1"/>
-    <w:lsdException w:name="Plain Text" w:semiHidden="1" w:unhideWhenUsed="1"/>
-    <w:lsdException w:name="E-mail Signature" w:semiHidden="1" w:unhideWhenUsed="1"/>
-    <w:lsdException w:name="HTML Top of Form" w:semiHidden="1" w:unhideWhenUsed="1"/>
-    <w:lsdException w:name="HTML Bottom of Form" w:semiHidden="1" w:unhideWhenUsed="1"/>
-    <w:lsdException w:name="Normal (Web)" w:semiHidden="1" w:unhideWhenUsed="1"/>
-    <w:lsdException w:name="HTML Acronym" w:semiHidden="1" w:unhideWhenUsed="1"/>
-    <w:lsdException w:name="HTML Address" w:semiHidden="1" w:unhideWhenUsed="1"/>
-    <w:lsdException w:name="HTML Cite" w:semiHidden="1" w:unhideWhenUsed="1"/>
-    <w:lsdException w:name="HTML Code" w:semiHidden="1" w:unhideWhenUsed="1"/>
-    <w:lsdException w:name="HTML Definition" w:semiHidden="1" w:unhideWhenUsed="1"/>
-    <w:lsdException w:name="HTML Keyboard" w:semiHidden="1" w:unhideWhenUsed="1"/>
-    <w:lsdException w:name="HTML Preformatted" w:semiHidden="1" w:unhideWhenUsed="1"/>
-    <w:lsdException w:name="HTML Sample" w:semiHidden="1" w:unhideWhenUsed="1"/>
-    <w:lsdException w:name="HTML Typewriter" w:semiHidden="1" w:unhideWhenUsed="1"/>
-    <w:lsdException w:name="HTML Variable" w:semiHidden="1" w:unhideWhenUsed="1"/>
-    <w:lsdException w:name="Normal Table" w:semiHidden="1" w:unhideWhenUsed="1"/>
-    <w:lsdException w:name="annotation subject" w:semiHidden="1" w:unhideWhenUsed="1"/>
-    <w:lsdException w:name="No List" w:semiHidden="1" w:unhideWhenUsed="1"/>
-    <w:lsdException w:name="Outline List 1" w:semiHidden="1" w:unhideWhenUsed="1"/>
-    <w:lsdException w:name="Outline List 2" w:semiHidden="1" w:unhideWhenUsed="1"/>
-    <w:lsdException w:name="Outline List 3" w:semiHidden="1" w:unhideWhenUsed="1"/>
-    <w:lsdException w:name="Table Simple 1" w:semiHidden="1" w:unhideWhenUsed="1"/>
-    <w:lsdException w:name="Table Simple 2" w:semiHidden="1" w:unhideWhenUsed="1"/>
-    <w:lsdException w:name="Table Simple 3" w:semiHidden="1" w:unhideWhenUsed="1"/>
-    <w:lsdException w:name="Table Classic 1" w:semiHidden="1" w:unhideWhenUsed="1"/>
-    <w:lsdException w:name="Table Classic 2" w:semiHidden="1" w:unhideWhenUsed="1"/>
-    <w:lsdException w:name="Table Classic 3" w:semiHidden="1" w:unhideWhenUsed="1"/>
-    <w:lsdException w:name="Table Classic 4" w:semiHidden="1" w:unhideWhenUsed="1"/>
-    <w:lsdException w:name="Table Colorful 1" w:semiHidden="1" w:unhideWhenUsed="1"/>
-    <w:lsdException w:name="Table Colorful 2" w:semiHidden="1" w:unhideWhenUsed="1"/>
-    <w:lsdException w:name="Table Colorful 3" w:semiHidden="1" w:unhideWhenUsed="1"/>
-    <w:lsdException w:name="Table Columns 1" w:semiHidden="1" w:unhideWhenUsed="1"/>
-    <w:lsdException w:name="Table Columns 2" w:semiHidden="1" w:unhideWhenUsed="1"/>
-    <w:lsdException w:name="Table Columns 3" w:semiHidden="1" w:unhideWhenUsed="1"/>
-    <w:lsdException w:name="Table Columns 4" w:semiHidden="1" w:unhideWhenUsed="1"/>
-    <w:lsdException w:name="Table Columns 5" w:semiHidden="1" w:unhideWhenUsed="1"/>
-    <w:lsdException w:name="Table Grid 1" w:semiHidden="1" w:unhideWhenUsed="1"/>
-    <w:lsdException w:name="Table Grid 2" w:semiHidden="1" w:unhideWhenUsed="1"/>
-    <w:lsdException w:name="Table Grid 3" w:semiHidden="1" w:unhideWhenUsed="1"/>
-    <w:lsdException w:name="Table Grid 4" w:semiHidden="1" w:unhideWhenUsed="1"/>
-    <w:lsdException w:name="Table Grid 5" w:semiHidden="1" w:unhideWhenUsed="1"/>
-    <w:lsdException w:name="Table Grid 6" w:semiHidden="1" w:unhideWhenUsed="1"/>
-    <w:lsdException w:name="Table Grid 7" w:semiHidden="1" w:unhideWhenUsed="1"/>
-    <w:lsdException w:name="Table Grid 8" w:semiHidden="1" w:unhideWhenUsed="1"/>
-    <w:lsdException w:name="Table List 1" w:semiHidden="1" w:unhideWhenUsed="1"/>
-    <w:lsdException w:name="Table List 2" w:semiHidden="1" w:unhideWhenUsed="1"/>
-    <w:lsdException w:name="Table List 3" w:semiHidden="1" w:unhideWhenUsed="1"/>
-    <w:lsdException w:name="Table List 4" w:semiHidden="1" w:unhideWhenUsed="1"/>
-    <w:lsdException w:name="Table List 5" w:semiHidden="1" w:unhideWhenUsed="1"/>
-    <w:lsdException w:name="Table List 6" w:semiHidden="1" w:unhideWhenUsed="1"/>
-    <w:lsdException w:name="Table List 7" w:semiHidden="1" w:unhideWhenUsed="1"/>
-    <w:lsdException w:name="Table List 8" w:semiHidden="1" w:unhideWhenUsed="1"/>
-    <w:lsdException w:name="Table 3D effects 1" w:semiHidden="1" w:unhideWhenUsed="1"/>
-    <w:lsdException w:name="Table 3D effects 2" w:semiHidden="1" w:unhideWhenUsed="1"/>
-    <w:lsdException w:name="Table 3D effects 3" w:semiHidden="1" w:unhideWhenUsed="1"/>
-    <w:lsdException w:name="Table Contemporary" w:semiHidden="1" w:unhideWhenUsed="1"/>
-    <w:lsdException w:name="Table Elegant" w:semiHidden="1" w:unhideWhenUsed="1"/>
-    <w:lsdException w:name="Table Professional" w:semiHidden="1" w:unhideWhenUsed="1"/>
-    <w:lsdException w:name="Table Subtle 1" w:semiHidden="1" w:unhideWhenUsed="1"/>
-    <w:lsdException w:name="Table Subtle 2" w:semiHidden="1" w:unhideWhenUsed="1"/>
-    <w:lsdException w:name="Table Web 1" w:semiHidden="1" w:unhideWhenUsed="1"/>
-    <w:lsdException w:name="Table Web 2" w:semiHidden="1" w:unhideWhenUsed="1"/>
-    <w:lsdException w:name="Table Web 3" w:semiHidden="1" w:unhideWhenUsed="1"/>
-    <w:lsdException w:name="Balloon Text" w:semiHidden="1" w:unhideWhenUsed="1"/>
-    <w:lsdException w:name="Table Grid" w:uiPriority="39"/>
-    <w:lsdException w:name="Table Theme" w:semiHidden="1" w:unhideWhenUsed="1"/>
-    <w:lsdException w:name="Placeholder Text" w:semiHidden="1"/>
-    <w:lsdException w:name="No Spacing" w:uiPriority="1" w:qFormat="1"/>
-    <w:lsdException w:name="Light Shading" w:uiPriority="60"/>
-    <w:lsdException w:name="Light List" w:uiPriority="61"/>
-    <w:lsdException w:name="Light Grid" w:uiPriority="62"/>
-    <w:lsdException w:name="Medium Shading 1" w:uiPriority="63"/>
-    <w:lsdException w:name="Medium Shading 2" w:uiPriority="64"/>
-    <w:lsdException w:name="Medium List 1" w:uiPriority="65"/>
-    <w:lsdException w:name="Medium List 2" w:uiPriority="66"/>
-    <w:lsdException w:name="Medium Grid 1" w:uiPriority="67"/>
-    <w:lsdException w:name="Medium Grid 2" w:uiPriority="68"/>
-    <w:lsdException w:name="Medium Grid 3" w:uiPriority="69"/>
-    <w:lsdException w:name="Dark List" w:uiPriority="70"/>
-    <w:lsdException w:name="Colorful Shading" w:uiPriority="71"/>
-    <w:lsdException w:name="Colorful List" w:uiPriority="72"/>
-    <w:lsdException w:name="Colorful Grid" w:uiPriority="73"/>
-    <w:lsdException w:name="Light Shading Accent 1" w:uiPriority="60"/>
-    <w:lsdException w:name="Light List Accent 1" w:uiPriority="61"/>
-    <w:lsdException w:name="Light Grid Accent 1" w:uiPriority="62"/>
-    <w:lsdException w:name="Medium Shading 1 Accent 1" w:uiPriority="63"/>
-    <w:lsdException w:name="Medium Shading 2 Accent 1" w:uiPriority="64"/>
-    <w:lsdException w:name="Medium List 1 Accent 1" w:uiPriority="65"/>
-    <w:lsdException w:name="Revision" w:semiHidden="1"/>
-    <w:lsdException w:name="List Paragraph" w:uiPriority="34" w:qFormat="1"/>
-    <w:lsdException w:name="Quote" w:uiPriority="29" w:qFormat="1"/>
-    <w:lsdException w:name="Intense Quote" w:uiPriority="30" w:qFormat="1"/>
-    <w:lsdException w:name="Medium List 2 Accent 1" w:uiPriority="66"/>
-    <w:lsdException w:name="Medium Grid 1 Accent 1" w:uiPriority="67"/>
-    <w:lsdException w:name="Medium Grid 2 Accent 1" w:uiPriority="68"/>
-    <w:lsdException w:name="Medium Grid 3 Accent 1" w:uiPriority="69"/>
-    <w:lsdException w:name="Dark List Accent 1" w:uiPriority="70"/>
-    <w:lsdException w:name="Colorful Shading Accent 1" w:uiPriority="71"/>
-    <w:lsdException w:name="Colorful List Accent 1" w:uiPriority="72"/>
-    <w:lsdException w:name="Colorful Grid Accent 1" w:uiPriority="73"/>
-    <w:lsdException w:name="Light Shading Accent 2" w:uiPriority="60"/>
-    <w:lsdException w:name="Light List Accent 2" w:uiPriority="61"/>
-    <w:lsdException w:name="Light Grid Accent 2" w:uiPriority="62"/>
-    <w:lsdException w:name="Medium Shading 1 Accent 2" w:uiPriority="63"/>
-    <w:lsdException w:name="Medium Shading 2 Accent 2" w:uiPriority="64"/>
-    <w:lsdException w:name="Medium List 1 Accent 2" w:uiPriority="65"/>
-    <w:lsdException w:name="Medium List 2 Accent 2" w:uiPriority="66"/>
-    <w:lsdException w:name="Medium Grid 1 Accent 2" w:uiPriority="67"/>
-    <w:lsdException w:name="Medium Grid 2 Accent 2" w:uiPriority="68"/>
-    <w:lsdException w:name="Medium Grid 3 Accent 2" w:uiPriority="69"/>
-    <w:lsdException w:name="Dark List Accent 2" w:uiPriority="70"/>
-    <w:lsdException w:name="Colorful Shading Accent 2" w:uiPriority="71"/>
-    <w:lsdException w:name="Colorful List Accent 2" w:uiPriority="72"/>
-    <w:lsdException w:name="Colorful Grid Accent 2" w:uiPriority="73"/>
-    <w:lsdException w:name="Light Shading Accent 3" w:uiPriority="60"/>
-    <w:lsdException w:name="Light List Accent 3" w:uiPriority="61"/>
-    <w:lsdException w:name="Light Grid Accent 3" w:uiPriority="62"/>
-    <w:lsdException w:name="Medium Shading 1 Accent 3" w:uiPriority="63"/>
-    <w:lsdException w:name="Medium Shading 2 Accent 3" w:uiPriority="64"/>
-    <w:lsdException w:name="Medium List 1 Accent 3" w:uiPriority="65"/>
-    <w:lsdException w:name="Medium List 2 Accent 3" w:uiPriority="66"/>
-    <w:lsdException w:name="Medium Grid 1 Accent 3" w:uiPriority="67"/>
-    <w:lsdException w:name="Medium Grid 2 Accent 3" w:uiPriority="68"/>
-    <w:lsdException w:name="Medium Grid 3 Accent 3" w:uiPriority="69"/>
-    <w:lsdException w:name="Dark List Accent 3" w:uiPriority="70"/>
-    <w:lsdException w:name="Colorful Shading Accent 3" w:uiPriority="71"/>
-    <w:lsdException w:name="Colorful List Accent 3" w:uiPriority="72"/>
-    <w:lsdException w:name="Colorful Grid Accent 3" w:uiPriority="73"/>
-    <w:lsdException w:name="Light Shading Accent 4" w:uiPriority="60"/>
-    <w:lsdException w:name="Light List Accent 4" w:uiPriority="61"/>
-    <w:lsdException w:name="Light Grid Accent 4" w:uiPriority="62"/>
-    <w:lsdException w:name="Medium Shading 1 Accent 4" w:uiPriority="63"/>
-    <w:lsdException w:name="Medium Shading 2 Accent 4" w:uiPriority="64"/>
-    <w:lsdException w:name="Medium List 1 Accent 4" w:uiPriority="65"/>
-    <w:lsdException w:name="Medium List 2 Accent 4" w:uiPriority="66"/>
-    <w:lsdException w:name="Medium Grid 1 Accent 4" w:uiPriority="67"/>
-    <w:lsdException w:name="Medium Grid 2 Accent 4" w:uiPriority="68"/>
-    <w:lsdException w:name="Medium Grid 3 Accent 4" w:uiPriority="69"/>
-    <w:lsdException w:name="Dark List Accent 4" w:uiPriority="70"/>
-    <w:lsdException w:name="Colorful Shading Accent 4" w:uiPriority="71"/>
-    <w:lsdException w:name="Colorful List Accent 4" w:uiPriority="72"/>
-    <w:lsdException w:name="Colorful Grid Accent 4" w:uiPriority="73"/>
-    <w:lsdException w:name="Light Shading Accent 5" w:uiPriority="60"/>
-    <w:lsdException w:name="Light List Accent 5" w:uiPriority="61"/>
-    <w:lsdException w:name="Light Grid Accent 5" w:uiPriority="62"/>
-    <w:lsdException w:name="Medium Shading 1 Accent 5" w:uiPriority="63"/>
-    <w:lsdException w:name="Medium Shading 2 Accent 5" w:uiPriority="64"/>
-    <w:lsdException w:name="Medium List 1 Accent 5" w:uiPriority="65"/>
-    <w:lsdException w:name="Medium List 2 Accent 5" w:uiPriority="66"/>
-    <w:lsdException w:name="Medium Grid 1 Accent 5" w:uiPriority="67"/>
-    <w:lsdException w:name="Medium Grid 2 Accent 5" w:uiPriority="68"/>
-    <w:lsdException w:name="Medium Grid 3 Accent 5" w:uiPriority="69"/>
-    <w:lsdException w:name="Dark List Accent 5" w:uiPriority="70"/>
-    <w:lsdException w:name="Colorful Shading Accent 5" w:uiPriority="71"/>
-    <w:lsdException w:name="Colorful List Accent 5" w:uiPriority="72"/>
-    <w:lsdException w:name="Colorful Grid Accent 5" w:uiPriority="73"/>
-    <w:lsdException w:name="Light Shading Accent 6" w:uiPriority="60"/>
-    <w:lsdException w:name="Light List Accent 6" w:uiPriority="61"/>
-    <w:lsdException w:name="Light Grid Accent 6" w:uiPriority="62"/>
-    <w:lsdException w:name="Medium Shading 1 Accent 6" w:uiPriority="63"/>
-    <w:lsdException w:name="Medium Shading 2 Accent 6" w:uiPriority="64"/>
-    <w:lsdException w:name="Medium List 1 Accent 6" w:uiPriority="65"/>
-    <w:lsdException w:name="Medium List 2 Accent 6" w:uiPriority="66"/>
-    <w:lsdException w:name="Medium Grid 1 Accent 6" w:uiPriority="67"/>
-    <w:lsdException w:name="Medium Grid 2 Accent 6" w:uiPriority="68"/>
-    <w:lsdException w:name="Medium Grid 3 Accent 6" w:uiPriority="69"/>
-    <w:lsdException w:name="Dark List Accent 6" w:uiPriority="70"/>
-    <w:lsdException w:name="Colorful Shading Accent 6" w:uiPriority="71"/>
-    <w:lsdException w:name="Colorful List Accent 6" w:uiPriority="72"/>
-    <w:lsdException w:name="Colorful Grid Accent 6" w:uiPriority="73"/>
-    <w:lsdException w:name="Subtle Emphasis" w:uiPriority="19" w:qFormat="1"/>
-    <w:lsdException w:name="Intense Emphasis" w:uiPriority="21" w:qFormat="1"/>
-    <w:lsdException w:name="Subtle Reference" w:uiPriority="31" w:qFormat="1"/>
-    <w:lsdException w:name="Intense Reference" w:uiPriority="32" w:qFormat="1"/>
-    <w:lsdException w:name="Book Title" w:uiPriority="33" w:qFormat="1"/>
-    <w:lsdException w:name="Bibliography" w:semiHidden="1" w:uiPriority="37" w:unhideWhenUsed="1"/>
-    <w:lsdException w:name="TOC Heading" w:semiHidden="1" w:uiPriority="39" w:unhideWhenUsed="1" w:qFormat="1"/>
-    <w:lsdException w:name="Plain Table 1" w:uiPriority="41"/>
-    <w:lsdException w:name="Plain Table 2" w:uiPriority="42"/>
-    <w:lsdException w:name="Plain Table 3" w:uiPriority="43"/>
-    <w:lsdException w:name="Plain Table 4" w:uiPriority="44"/>
-    <w:lsdException w:name="Plain Table 5" w:uiPriority="45"/>
-    <w:lsdException w:name="Grid Table Light" w:uiPriority="40"/>
-    <w:lsdException w:name="Grid Table 1 Light" w:uiPriority="46"/>
-    <w:lsdException w:name="Grid Table 2" w:uiPriority="47"/>
-    <w:lsdException w:name="Grid Table 3" w:uiPriority="48"/>
-    <w:lsdException w:name="Grid Table 4" w:uiPriority="49"/>
-    <w:lsdException w:name="Grid Table 5 Dark" w:uiPriority="50"/>
-    <w:lsdException w:name="Grid Table 6 Colorful" w:uiPriority="51"/>
-    <w:lsdException w:name="Grid Table 7 Colorful" w:uiPriority="52"/>
-    <w:lsdException w:name="Grid Table 1 Light Accent 1" w:uiPriority="46"/>
-    <w:lsdException w:name="Grid Table 2 Accent 1" w:uiPriority="47"/>
-    <w:lsdException w:name="Grid Table 3 Accent 1" w:uiPriority="48"/>
-    <w:lsdException w:name="Grid Table 4 Accent 1" w:uiPriority="49"/>
-    <w:lsdException w:name="Grid Table 5 Dark Accent 1" w:uiPriority="50"/>
-    <w:lsdException w:name="Grid Table 6 Colorful Accent 1" w:uiPriority="51"/>
-    <w:lsdException w:name="Grid Table 7 Colorful Accent 1" w:uiPriority="52"/>
-    <w:lsdException w:name="Grid Table 1 Light Accent 2" w:uiPriority="46"/>
-    <w:lsdException w:name="Grid Table 2 Accent 2" w:uiPriority="47"/>
-    <w:lsdException w:name="Grid Table 3 Accent 2" w:uiPriority="48"/>
-    <w:lsdException w:name="Grid Table 4 Accent 2" w:uiPriority="49"/>
-    <w:lsdException w:name="Grid Table 5 Dark Accent 2" w:uiPriority="50"/>
-    <w:lsdException w:name="Grid Table 6 Colorful Accent 2" w:uiPriority="51"/>
-    <w:lsdException w:name="Grid Table 7 Colorful Accent 2" w:uiPriority="52"/>
-    <w:lsdException w:name="Grid Table 1 Light Accent 3" w:uiPriority="46"/>
-    <w:lsdException w:name="Grid Table 2 Accent 3" w:uiPriority="47"/>
-    <w:lsdException w:name="Grid Table 3 Accent 3" w:uiPriority="48"/>
-    <w:lsdException w:name="Grid Table 4 Accent 3" w:uiPriority="49"/>
-    <w:lsdException w:name="Grid Table 5 Dark Accent 3" w:uiPriority="50"/>
-    <w:lsdException w:name="Grid Table 6 Colorful Accent 3" w:uiPriority="51"/>
-    <w:lsdException w:name="Grid Table 7 Colorful Accent 3" w:uiPriority="52"/>
-    <w:lsdException w:name="Grid Table 1 Light Accent 4" w:uiPriority="46"/>
-    <w:lsdException w:name="Grid Table 2 Accent 4" w:uiPriority="47"/>
-    <w:lsdException w:name="Grid Table 3 Accent 4" w:uiPriority="48"/>
-    <w:lsdException w:name="Grid Table 4 Accent 4" w:uiPriority="49"/>
-    <w:lsdException w:name="Grid Table 5 Dark Accent 4" w:uiPriority="50"/>
-    <w:lsdException w:name="Grid Table 6 Colorful Accent 4" w:uiPriority="51"/>
-    <w:lsdException w:name="Grid Table 7 Colorful Accent 4" w:uiPriority="52"/>
-    <w:lsdException w:name="Grid Table 1 Light Accent 5" w:uiPriority="46"/>
-    <w:lsdException w:name="Grid Table 2 Accent 5" w:uiPriority="47"/>
-    <w:lsdException w:name="Grid Table 3 Accent 5" w:uiPriority="48"/>
-    <w:lsdException w:name="Grid Table 4 Accent 5" w:uiPriority="49"/>
-    <w:lsdException w:name="Grid Table 5 Dark Accent 5" w:uiPriority="50"/>
-    <w:lsdException w:name="Grid Table 6 Colorful Accent 5" w:uiPriority="51"/>
-    <w:lsdException w:name="Grid Table 7 Colorful Accent 5" w:uiPriority="52"/>
-    <w:lsdException w:name="Grid Table 1 Light Accent 6" w:uiPriority="46"/>
-    <w:lsdException w:name="Grid Table 2 Accent 6" w:uiPriority="47"/>
-    <w:lsdException w:name="Grid Table 3 Accent 6" w:uiPriority="48"/>
-    <w:lsdException w:name="Grid Table 4 Accent 6" w:uiPriority="49"/>
-    <w:lsdException w:name="Grid Table 5 Dark Accent 6" w:uiPriority="50"/>
-    <w:lsdException w:name="Grid Table 6 Colorful Accent 6" w:uiPriority="51"/>
-    <w:lsdException w:name="Grid Table 7 Colorful Accent 6" w:uiPriority="52"/>
-    <w:lsdException w:name="List Table 1 Light" w:uiPriority="46"/>
-    <w:lsdException w:name="List Table 2" w:uiPriority="47"/>
-    <w:lsdException w:name="List Table 3" w:uiPriority="48"/>
-    <w:lsdException w:name="List Table 4" w:uiPriority="49"/>
-    <w:lsdException w:name="List Table 5 Dark" w:uiPriority="50"/>
-    <w:lsdException w:name="List Table 6 Colorful" w:uiPriority="51"/>
-    <w:lsdException w:name="List Table 7 Colorful" w:uiPriority="52"/>
-    <w:lsdException w:name="List Table 1 Light Accent 1" w:uiPriority="46"/>
-    <w:lsdException w:name="List Table 2 Accent 1" w:uiPriority="47"/>
-    <w:lsdException w:name="List Table 3 Accent 1" w:uiPriority="48"/>
-    <w:lsdException w:name="List Table 4 Accent 1" w:uiPriority="49"/>
-    <w:lsdException w:name="List Table 5 Dark Accent 1" w:uiPriority="50"/>
-    <w:lsdException w:name="List Table 6 Colorful Accent 1" w:uiPriority="51"/>
-    <w:lsdException w:name="List Table 7 Colorful Accent 1" w:uiPriority="52"/>
-    <w:lsdException w:name="List Table 1 Light Accent 2" w:uiPriority="46"/>
-    <w:lsdException w:name="List Table 2 Accent 2" w:uiPriority="47"/>
-    <w:lsdException w:name="List Table 3 Accent 2" w:uiPriority="48"/>
-    <w:lsdException w:name="List Table 4 Accent 2" w:uiPriority="49"/>
-    <w:lsdException w:name="List Table 5 Dark Accent 2" w:uiPriority="50"/>
-    <w:lsdException w:name="List Table 6 Colorful Accent 2" w:uiPriority="51"/>
-    <w:lsdException w:name="List Table 7 Colorful Accent 2" w:uiPriority="52"/>
-    <w:lsdException w:name="List Table 1 Light Accent 3" w:uiPriority="46"/>
-    <w:lsdException w:name="List Table 2 Accent 3" w:uiPriority="47"/>
-    <w:lsdException w:name="List Table 3 Accent 3" w:uiPriority="48"/>
-    <w:lsdException w:name="List Table 4 Accent 3" w:uiPriority="49"/>
-    <w:lsdException w:name="List Table 5 Dark Accent 3" w:uiPriority="50"/>
-    <w:lsdException w:name="List Table 6 Colorful Accent 3" w:uiPriority="51"/>
-    <w:lsdException w:name="List Table 7 Colorful Accent 3" w:uiPriority="52"/>
-    <w:lsdException w:name="List Table 1 Light Accent 4" w:uiPriority="46"/>
-    <w:lsdException w:name="List Table 2 Accent 4" w:uiPriority="47"/>
-    <w:lsdException w:name="List Table 3 Accent 4" w:uiPriority="48"/>
-    <w:lsdException w:name="List Table 4 Accent 4" w:uiPriority="49"/>
-    <w:lsdException w:name="List Table 5 Dark Accent 4" w:uiPriority="50"/>
-    <w:lsdException w:name="List Table 6 Colorful Accent 4" w:uiPriority="51"/>
-    <w:lsdException w:name="List Table 7 Colorful Accent 4" w:uiPriority="52"/>
-    <w:lsdException w:name="List Table 1 Light Accent 5" w:uiPriority="46"/>
-    <w:lsdException w:name="List Table 2 Accent 5" w:uiPriority="47"/>
-    <w:lsdException w:name="List Table 3 Accent 5" w:uiPriority="48"/>
-    <w:lsdException w:name="List Table 4 Accent 5" w:uiPriority="49"/>
-    <w:lsdException w:name="List Table 5 Dark Accent 5" w:uiPriority="50"/>
-    <w:lsdException w:name="List Table 6 Colorful Accent 5" w:uiPriority="51"/>
-    <w:lsdException w:name="List Table 7 Colorful Accent 5" w:uiPriority="52"/>
-    <w:lsdException w:name="List Table 1 Light Accent 6" w:uiPriority="46"/>
-    <w:lsdException w:name="List Table 2 Accent 6" w:uiPriority="47"/>
-    <w:lsdException w:name="List Table 3 Accent 6" w:uiPriority="48"/>
-    <w:lsdException w:name="List Table 4 Accent 6" w:uiPriority="49"/>
-    <w:lsdException w:name="List Table 5 Dark Accent 6" w:uiPriority="50"/>
-    <w:lsdException w:name="List Table 6 Colorful Accent 6" w:uiPriority="51"/>
-    <w:lsdException w:name="List Table 7 Colorful Accent 6" w:uiPriority="52"/>
+  <w:latentStyles w:defLockedState="0" w:defUIPriority="99" w:defSemiHidden="1" w:defUnhideWhenUsed="1" w:defQFormat="0" w:count="267">
+    <w:lsdException w:name="Normal" w:semiHidden="0" w:uiPriority="0" w:unhideWhenUsed="0" w:qFormat="1"/>
+    <w:lsdException w:name="heading 1" w:semiHidden="0" w:uiPriority="9" w:unhideWhenUsed="0" w:qFormat="1"/>
+    <w:lsdException w:name="heading 2" w:uiPriority="9" w:qFormat="1"/>
+    <w:lsdException w:name="heading 3" w:uiPriority="9" w:qFormat="1"/>
+    <w:lsdException w:name="heading 4" w:uiPriority="9" w:qFormat="1"/>
+    <w:lsdException w:name="heading 5" w:uiPriority="9" w:qFormat="1"/>
+    <w:lsdException w:name="heading 6" w:uiPriority="9" w:qFormat="1"/>
+    <w:lsdException w:name="heading 7" w:uiPriority="9" w:qFormat="1"/>
+    <w:lsdException w:name="heading 8" w:uiPriority="9" w:qFormat="1"/>
+    <w:lsdException w:name="heading 9" w:uiPriority="9" w:qFormat="1"/>
+    <w:lsdException w:name="toc 1" w:uiPriority="39"/>
+    <w:lsdException w:name="toc 2" w:uiPriority="39"/>
+    <w:lsdException w:name="toc 3" w:uiPriority="39"/>
+    <w:lsdException w:name="toc 4" w:uiPriority="39"/>
+    <w:lsdException w:name="toc 5" w:uiPriority="39"/>
+    <w:lsdException w:name="toc 6" w:uiPriority="39"/>
+    <w:lsdException w:name="toc 7" w:uiPriority="39"/>
+    <w:lsdException w:name="toc 8" w:uiPriority="39"/>
+    <w:lsdException w:name="toc 9" w:uiPriority="39"/>
+    <w:lsdException w:name="caption" w:uiPriority="35" w:qFormat="1"/>
+    <w:lsdException w:name="Title" w:semiHidden="0" w:uiPriority="10" w:unhideWhenUsed="0" w:qFormat="1"/>
+    <w:lsdException w:name="Default Paragraph Font" w:uiPriority="1"/>
+    <w:lsdException w:name="Subtitle" w:semiHidden="0" w:uiPriority="11" w:unhideWhenUsed="0" w:qFormat="1"/>
+    <w:lsdException w:name="Strong" w:semiHidden="0" w:uiPriority="22" w:unhideWhenUsed="0" w:qFormat="1"/>
+    <w:lsdException w:name="Emphasis" w:semiHidden="0" w:uiPriority="20" w:unhideWhenUsed="0" w:qFormat="1"/>
+    <w:lsdException w:name="Table Grid" w:semiHidden="0" w:uiPriority="39" w:unhideWhenUsed="0"/>
+    <w:lsdException w:name="Placeholder Text" w:unhideWhenUsed="0"/>
+    <w:lsdException w:name="No Spacing" w:semiHidden="0" w:uiPriority="1" w:unhideWhenUsed="0" w:qFormat="1"/>
+    <w:lsdException w:name="Light Shading" w:semiHidden="0" w:uiPriority="60" w:unhideWhenUsed="0"/>
+    <w:lsdException w:name="Light List" w:semiHidden="0" w:uiPriority="61" w:unhideWhenUsed="0"/>
+    <w:lsdException w:name="Light Grid" w:semiHidden="0" w:uiPriority="62" w:unhideWhenUsed="0"/>
+    <w:lsdException w:name="Medium Shading 1" w:semiHidden="0" w:uiPriority="63" w:unhideWhenUsed="0"/>
+    <w:lsdException w:name="Medium Shading 2" w:semiHidden="0" w:uiPriority="64" w:unhideWhenUsed="0"/>
+    <w:lsdException w:name="Medium List 1" w:semiHidden="0" w:uiPriority="65" w:unhideWhenUsed="0"/>
+    <w:lsdException w:name="Medium List 2" w:semiHidden="0" w:uiPriority="66" w:unhideWhenUsed="0"/>
+    <w:lsdException w:name="Medium Grid 1" w:semiHidden="0" w:uiPriority="67" w:unhideWhenUsed="0"/>
+    <w:lsdException w:name="Medium Grid 2" w:semiHidden="0" w:uiPriority="68" w:unhideWhenUsed="0"/>
+    <w:lsdException w:name="Medium Grid 3" w:semiHidden="0" w:uiPriority="69" w:unhideWhenUsed="0"/>
+    <w:lsdException w:name="Dark List" w:semiHidden="0" w:uiPriority="70" w:unhideWhenUsed="0"/>
+    <w:lsdException w:name="Colorful Shading" w:semiHidden="0" w:uiPriority="71" w:unhideWhenUsed="0"/>
+    <w:lsdException w:name="Colorful List" w:semiHidden="0" w:uiPriority="72" w:unhideWhenUsed="0"/>
+    <w:lsdException w:name="Colorful Grid" w:semiHidden="0" w:uiPriority="73" w:unhideWhenUsed="0"/>
+    <w:lsdException w:name="Light Shading Accent 1" w:semiHidden="0" w:uiPriority="60" w:unhideWhenUsed="0"/>
+    <w:lsdException w:name="Light List Accent 1" w:semiHidden="0" w:uiPriority="61" w:unhideWhenUsed="0"/>
+    <w:lsdException w:name="Light Grid Accent 1" w:semiHidden="0" w:uiPriority="62" w:unhideWhenUsed="0"/>
+    <w:lsdException w:name="Medium Shading 1 Accent 1" w:semiHidden="0" w:uiPriority="63" w:unhideWhenUsed="0"/>
+    <w:lsdException w:name="Medium Shading 2 Accent 1" w:semiHidden="0" w:uiPriority="64" w:unhideWhenUsed="0"/>
+    <w:lsdException w:name="Medium List 1 Accent 1" w:semiHidden="0" w:uiPriority="65" w:unhideWhenUsed="0"/>
+    <w:lsdException w:name="Revision" w:unhideWhenUsed="0"/>
+    <w:lsdException w:name="List Paragraph" w:semiHidden="0" w:uiPriority="34" w:unhideWhenUsed="0" w:qFormat="1"/>
+    <w:lsdException w:name="Quote" w:semiHidden="0" w:uiPriority="29" w:unhideWhenUsed="0" w:qFormat="1"/>
+    <w:lsdException w:name="Intense Quote" w:semiHidden="0" w:uiPriority="30" w:unhideWhenUsed="0" w:qFormat="1"/>
+    <w:lsdException w:name="Medium List 2 Accent 1" w:semiHidden="0" w:uiPriority="66" w:unhideWhenUsed="0"/>
+    <w:lsdException w:name="Medium Grid 1 Accent 1" w:semiHidden="0" w:uiPriority="67" w:unhideWhenUsed="0"/>
+    <w:lsdException w:name="Medium Grid 2 Accent 1" w:semiHidden="0" w:uiPriority="68" w:unhideWhenUsed="0"/>
+    <w:lsdException w:name="Medium Grid 3 Accent 1" w:semiHidden="0" w:uiPriority="69" w:unhideWhenUsed="0"/>
+    <w:lsdException w:name="Dark List Accent 1" w:semiHidden="0" w:uiPriority="70" w:unhideWhenUsed="0"/>
+    <w:lsdException w:name="Colorful Shading Accent 1" w:semiHidden="0" w:uiPriority="71" w:unhideWhenUsed="0"/>
+    <w:lsdException w:name="Colorful List Accent 1" w:semiHidden="0" w:uiPriority="72" w:unhideWhenUsed="0"/>
+    <w:lsdException w:name="Colorful Grid Accent 1" w:semiHidden="0" w:uiPriority="73" w:unhideWhenUsed="0"/>
+    <w:lsdException w:name="Light Shading Accent 2" w:semiHidden="0" w:uiPriority="60" w:unhideWhenUsed="0"/>
+    <w:lsdException w:name="Light List Accent 2" w:semiHidden="0" w:uiPriority="61" w:unhideWhenUsed="0"/>
+    <w:lsdException w:name="Light Grid Accent 2" w:semiHidden="0" w:uiPriority="62" w:unhideWhenUsed="0"/>
+    <w:lsdException w:name="Medium Shading 1 Accent 2" w:semiHidden="0" w:uiPriority="63" w:unhideWhenUsed="0"/>
+    <w:lsdException w:name="Medium Shading 2 Accent 2" w:semiHidden="0" w:uiPriority="64" w:unhideWhenUsed="0"/>
+    <w:lsdException w:name="Medium List 1 Accent 2" w:semiHidden="0" w:uiPriority="65" w:unhideWhenUsed="0"/>
+    <w:lsdException w:name="Medium List 2 Accent 2" w:semiHidden="0" w:uiPriority="66" w:unhideWhenUsed="0"/>
+    <w:lsdException w:name="Medium Grid 1 Accent 2" w:semiHidden="0" w:uiPriority="67" w:unhideWhenUsed="0"/>
+    <w:lsdException w:name="Medium Grid 2 Accent 2" w:semiHidden="0" w:uiPriority="68" w:unhideWhenUsed="0"/>
+    <w:lsdException w:name="Medium Grid 3 Accent 2" w:semiHidden="0" w:uiPriority="69" w:unhideWhenUsed="0"/>
+    <w:lsdException w:name="Dark List Accent 2" w:semiHidden="0" w:uiPriority="70" w:unhideWhenUsed="0"/>
+    <w:lsdException w:name="Colorful Shading Accent 2" w:semiHidden="0" w:uiPriority="71" w:unhideWhenUsed="0"/>
+    <w:lsdException w:name="Colorful List Accent 2" w:semiHidden="0" w:uiPriority="72" w:unhideWhenUsed="0"/>
+    <w:lsdException w:name="Colorful Grid Accent 2" w:semiHidden="0" w:uiPriority="73" w:unhideWhenUsed="0"/>
+    <w:lsdException w:name="Light Shading Accent 3" w:semiHidden="0" w:uiPriority="60" w:unhideWhenUsed="0"/>
+    <w:lsdException w:name="Light List Accent 3" w:semiHidden="0" w:uiPriority="61" w:unhideWhenUsed="0"/>
+    <w:lsdException w:name="Light Grid Accent 3" w:semiHidden="0" w:uiPriority="62" w:unhideWhenUsed="0"/>
+    <w:lsdException w:name="Medium Shading 1 Accent 3" w:semiHidden="0" w:uiPriority="63" w:unhideWhenUsed="0"/>
+    <w:lsdException w:name="Medium Shading 2 Accent 3" w:semiHidden="0" w:uiPriority="64" w:unhideWhenUsed="0"/>
+    <w:lsdException w:name="Medium List 1 Accent 3" w:semiHidden="0" w:uiPriority="65" w:unhideWhenUsed="0"/>
+    <w:lsdException w:name="Medium List 2 Accent 3" w:semiHidden="0" w:uiPriority="66" w:unhideWhenUsed="0"/>
+    <w:lsdException w:name="Medium Grid 1 Accent 3" w:semiHidden="0" w:uiPriority="67" w:unhideWhenUsed="0"/>
+    <w:lsdException w:name="Medium Grid 2 Accent 3" w:semiHidden="0" w:uiPriority="68" w:unhideWhenUsed="0"/>
+    <w:lsdException w:name="Medium Grid 3 Accent 3" w:semiHidden="0" w:uiPriority="69" w:unhideWhenUsed="0"/>
+    <w:lsdException w:name="Dark List Accent 3" w:semiHidden="0" w:uiPriority="70" w:unhideWhenUsed="0"/>
+    <w:lsdException w:name="Colorful Shading Accent 3" w:semiHidden="0" w:uiPriority="71" w:unhideWhenUsed="0"/>
+    <w:lsdException w:name="Colorful List Accent 3" w:semiHidden="0" w:uiPriority="72" w:unhideWhenUsed="0"/>
+    <w:lsdException w:name="Colorful Grid Accent 3" w:semiHidden="0" w:uiPriority="73" w:unhideWhenUsed="0"/>
+    <w:lsdException w:name="Light Shading Accent 4" w:semiHidden="0" w:uiPriority="60" w:unhideWhenUsed="0"/>
+    <w:lsdException w:name="Light List Accent 4" w:semiHidden="0" w:uiPriority="61" w:unhideWhenUsed="0"/>
+    <w:lsdException w:name="Light Grid Accent 4" w:semiHidden="0" w:uiPriority="62" w:unhideWhenUsed="0"/>
+    <w:lsdException w:name="Medium Shading 1 Accent 4" w:semiHidden="0" w:uiPriority="63" w:unhideWhenUsed="0"/>
+    <w:lsdException w:name="Medium Shading 2 Accent 4" w:semiHidden="0" w:uiPriority="64" w:unhideWhenUsed="0"/>
+    <w:lsdException w:name="Medium List 1 Accent 4" w:semiHidden="0" w:uiPriority="65" w:unhideWhenUsed="0"/>
+    <w:lsdException w:name="Medium List 2 Accent 4" w:semiHidden="0" w:uiPriority="66" w:unhideWhenUsed="0"/>
+    <w:lsdException w:name="Medium Grid 1 Accent 4" w:semiHidden="0" w:uiPriority="67" w:unhideWhenUsed="0"/>
+    <w:lsdException w:name="Medium Grid 2 Accent 4" w:semiHidden="0" w:uiPriority="68" w:unhideWhenUsed="0"/>
+    <w:lsdException w:name="Medium Grid 3 Accent 4" w:semiHidden="0" w:uiPriority="69" w:unhideWhenUsed="0"/>
+    <w:lsdException w:name="Dark List Accent 4" w:semiHidden="0" w:uiPriority="70" w:unhideWhenUsed="0"/>
+    <w:lsdException w:name="Colorful Shading Accent 4" w:semiHidden="0" w:uiPriority="71" w:unhideWhenUsed="0"/>
+    <w:lsdException w:name="Colorful List Accent 4" w:semiHidden="0" w:uiPriority="72" w:unhideWhenUsed="0"/>
+    <w:lsdException w:name="Colorful Grid Accent 4" w:semiHidden="0" w:uiPriority="73" w:unhideWhenUsed="0"/>
+    <w:lsdException w:name="Light Shading Accent 5" w:semiHidden="0" w:uiPriority="60" w:unhideWhenUsed="0"/>
+    <w:lsdException w:name="Light List Accent 5" w:semiHidden="0" w:uiPriority="61" w:unhideWhenUsed="0"/>
+    <w:lsdException w:name="Light Grid Accent 5" w:semiHidden="0" w:uiPriority="62" w:unhideWhenUsed="0"/>
+    <w:lsdException w:name="Medium Shading 1 Accent 5" w:semiHidden="0" w:uiPriority="63" w:unhideWhenUsed="0"/>
+    <w:lsdException w:name="Medium Shading 2 Accent 5" w:semiHidden="0" w:uiPriority="64" w:unhideWhenUsed="0"/>
+    <w:lsdException w:name="Medium List 1 Accent 5" w:semiHidden="0" w:uiPriority="65" w:unhideWhenUsed="0"/>
+    <w:lsdException w:name="Medium List 2 Accent 5" w:semiHidden="0" w:uiPriority="66" w:unhideWhenUsed="0"/>
+    <w:lsdException w:name="Medium Grid 1 Accent 5" w:semiHidden="0" w:uiPriority="67" w:unhideWhenUsed="0"/>
+    <w:lsdException w:name="Medium Grid 2 Accent 5" w:semiHidden="0" w:uiPriority="68" w:unhideWhenUsed="0"/>
+    <w:lsdException w:name="Medium Grid 3 Accent 5" w:semiHidden="0" w:uiPriority="69" w:unhideWhenUsed="0"/>
+    <w:lsdException w:name="Dark List Accent 5" w:semiHidden="0" w:uiPriority="70" w:unhideWhenUsed="0"/>
+    <w:lsdException w:name="Colorful Shading Accent 5" w:semiHidden="0" w:uiPriority="71" w:unhideWhenUsed="0"/>
+    <w:lsdException w:name="Colorful List Accent 5" w:semiHidden="0" w:uiPriority="72" w:unhideWhenUsed="0"/>
+    <w:lsdException w:name="Colorful Grid Accent 5" w:semiHidden="0" w:uiPriority="73" w:unhideWhenUsed="0"/>
+    <w:lsdException w:name="Light Shading Accent 6" w:semiHidden="0" w:uiPriority="60" w:unhideWhenUsed="0"/>
+    <w:lsdException w:name="Light List Accent 6" w:semiHidden="0" w:uiPriority="61" w:unhideWhenUsed="0"/>
+    <w:lsdException w:name="Light Grid Accent 6" w:semiHidden="0" w:uiPriority="62" w:unhideWhenUsed="0"/>
+    <w:lsdException w:name="Medium Shading 1 Accent 6" w:semiHidden="0" w:uiPriority="63" w:unhideWhenUsed="0"/>
+    <w:lsdException w:name="Medium Shading 2 Accent 6" w:semiHidden="0" w:uiPriority="64" w:unhideWhenUsed="0"/>
+    <w:lsdException w:name="Medium List 1 Accent 6" w:semiHidden="0" w:uiPriority="65" w:unhideWhenUsed="0"/>
+    <w:lsdException w:name="Medium List 2 Accent 6" w:semiHidden="0" w:uiPriority="66" w:unhideWhenUsed="0"/>
+    <w:lsdException w:name="Medium Grid 1 Accent 6" w:semiHidden="0" w:uiPriority="67" w:unhideWhenUsed="0"/>
+    <w:lsdException w:name="Medium Grid 2 Accent 6" w:semiHidden="0" w:uiPriority="68" w:unhideWhenUsed="0"/>
+    <w:lsdException w:name="Medium Grid 3 Accent 6" w:semiHidden="0" w:uiPriority="69" w:unhideWhenUsed="0"/>
+    <w:lsdException w:name="Dark List Accent 6" w:semiHidden="0" w:uiPriority="70" w:unhideWhenUsed="0"/>
+    <w:lsdException w:name="Colorful Shading Accent 6" w:semiHidden="0" w:uiPriority="71" w:unhideWhenUsed="0"/>
+    <w:lsdException w:name="Colorful List Accent 6" w:semiHidden="0" w:uiPriority="72" w:unhideWhenUsed="0"/>
+    <w:lsdException w:name="Colorful Grid Accent 6" w:semiHidden="0" w:uiPriority="73" w:unhideWhenUsed="0"/>
+    <w:lsdException w:name="Subtle Emphasis" w:semiHidden="0" w:uiPriority="19" w:unhideWhenUsed="0" w:qFormat="1"/>
+    <w:lsdException w:name="Intense Emphasis" w:semiHidden="0" w:uiPriority="21" w:unhideWhenUsed="0" w:qFormat="1"/>
+    <w:lsdException w:name="Subtle Reference" w:semiHidden="0" w:uiPriority="31" w:unhideWhenUsed="0" w:qFormat="1"/>
+    <w:lsdException w:name="Intense Reference" w:semiHidden="0" w:uiPriority="32" w:unhideWhenUsed="0" w:qFormat="1"/>
+    <w:lsdException w:name="Book Title" w:semiHidden="0" w:uiPriority="33" w:unhideWhenUsed="0" w:qFormat="1"/>
+    <w:lsdException w:name="Bibliography" w:uiPriority="37"/>
+    <w:lsdException w:name="TOC Heading" w:uiPriority="39" w:qFormat="1"/>
   </w:latentStyles>
   <w:style w:type="paragraph" w:default="1" w:styleId="a">
     <w:name w:val="Normal"/>
@@ -10687,6 +11028,7 @@
     <w:uiPriority w:val="99"/>
     <w:semiHidden/>
     <w:unhideWhenUsed/>
+    <w:qFormat/>
     <w:tblPr>
       <w:tblInd w:w="0" w:type="dxa"/>
       <w:tblCellMar>
@@ -10854,6 +11196,7 @@
     <w:uiPriority w:val="39"/>
     <w:rsid w:val="00ED5AF4"/>
     <w:tblPr>
+      <w:tblInd w:w="0" w:type="dxa"/>
       <w:tblBorders>
         <w:top w:val="single" w:sz="4" w:space="0" w:color="auto"/>
         <w:left w:val="single" w:sz="4" w:space="0" w:color="auto"/>
@@ -10862,6 +11205,12 @@
         <w:insideH w:val="single" w:sz="4" w:space="0" w:color="auto"/>
         <w:insideV w:val="single" w:sz="4" w:space="0" w:color="auto"/>
       </w:tblBorders>
+      <w:tblCellMar>
+        <w:top w:w="0" w:type="dxa"/>
+        <w:left w:w="108" w:type="dxa"/>
+        <w:bottom w:w="0" w:type="dxa"/>
+        <w:right w:w="108" w:type="dxa"/>
+      </w:tblCellMar>
     </w:tblPr>
   </w:style>
   <w:style w:type="paragraph" w:styleId="30">
@@ -10912,6 +11261,22 @@
     <w:rPr>
       <w:sz w:val="18"/>
       <w:szCs w:val="18"/>
+    </w:rPr>
+  </w:style>
+  <w:style w:type="character" w:customStyle="1" w:styleId="apple-converted-space">
+    <w:name w:val="apple-converted-space"/>
+    <w:basedOn w:val="a0"/>
+    <w:rsid w:val="00A83C46"/>
+  </w:style>
+  <w:style w:type="character" w:styleId="a9">
+    <w:name w:val="Strong"/>
+    <w:basedOn w:val="a0"/>
+    <w:uiPriority w:val="22"/>
+    <w:qFormat/>
+    <w:rsid w:val="00A83C46"/>
+    <w:rPr>
+      <w:b/>
+      <w:bCs/>
     </w:rPr>
   </w:style>
 </w:styles>
@@ -11172,7 +11537,7 @@
   <a:extraClrSchemeLst/>
   <a:extLst>
     <a:ext uri="{05A4C25C-085E-4340-85A3-A5531E510DB2}">
-      <thm15:themeFamily xmlns:thm15="http://schemas.microsoft.com/office/thememl/2012/main" name="Office Theme" id="{62F939B6-93AF-4DB8-9C6B-D6C7DFDC589F}" vid="{4A3C46E8-61CC-4603-A589-7422A47A8E4A}"/>
+      <thm15:themeFamily xmlns:thm15="http://schemas.microsoft.com/office/thememl/2012/main" xmlns="" name="Office Theme" id="{62F939B6-93AF-4DB8-9C6B-D6C7DFDC589F}" vid="{4A3C46E8-61CC-4603-A589-7422A47A8E4A}"/>
     </a:ext>
   </a:extLst>
 </a:theme>
@@ -11183,7 +11548,7 @@
 </file>
 
 <file path=customXml/itemProps1.xml><?xml version="1.0" encoding="utf-8"?>
-<ds:datastoreItem xmlns:ds="http://schemas.openxmlformats.org/officeDocument/2006/customXml" ds:itemID="{BCCECB3D-FB92-4948-A062-980913C5229F}">
+<ds:datastoreItem xmlns:ds="http://schemas.openxmlformats.org/officeDocument/2006/customXml" ds:itemID="{BC8C0186-A7DD-4E54-872E-06BD82BC843E}">
   <ds:schemaRefs>
     <ds:schemaRef ds:uri="http://schemas.openxmlformats.org/officeDocument/2006/bibliography"/>
   </ds:schemaRefs>

</xml_diff>